<commit_message>
Major refactor part 2
</commit_message>
<xml_diff>
--- a/JSON Objects.docx
+++ b/JSON Objects.docx
@@ -70,7 +70,7 @@
             </w:rPr>
             <w:fldChar w:fldCharType="separate"/>
           </w:r>
-          <w:hyperlink w:anchor="_Toc384401141" w:history="1">
+          <w:hyperlink w:anchor="_Toc384473036" w:history="1">
             <w:r>
               <w:rPr>
                 <w:rStyle w:val="Hyperlink"/>
@@ -97,7 +97,7 @@
                 <w:noProof/>
                 <w:webHidden/>
               </w:rPr>
-              <w:instrText xml:space="preserve"> PAGEREF _Toc384401141 \h </w:instrText>
+              <w:instrText xml:space="preserve"> PAGEREF _Toc384473036 \h </w:instrText>
             </w:r>
             <w:r>
               <w:rPr>
@@ -139,7 +139,7 @@
               <w:noProof/>
             </w:rPr>
           </w:pPr>
-          <w:hyperlink w:anchor="_Toc384401142" w:history="1">
+          <w:hyperlink w:anchor="_Toc384473037" w:history="1">
             <w:r>
               <w:rPr>
                 <w:rStyle w:val="Hyperlink"/>
@@ -166,7 +166,7 @@
                 <w:noProof/>
                 <w:webHidden/>
               </w:rPr>
-              <w:instrText xml:space="preserve"> PAGEREF _Toc384401142 \h </w:instrText>
+              <w:instrText xml:space="preserve"> PAGEREF _Toc384473037 \h </w:instrText>
             </w:r>
             <w:r>
               <w:rPr>
@@ -208,7 +208,7 @@
               <w:noProof/>
             </w:rPr>
           </w:pPr>
-          <w:hyperlink w:anchor="_Toc384401143" w:history="1">
+          <w:hyperlink w:anchor="_Toc384473038" w:history="1">
             <w:r>
               <w:rPr>
                 <w:rStyle w:val="Hyperlink"/>
@@ -235,7 +235,7 @@
                 <w:noProof/>
                 <w:webHidden/>
               </w:rPr>
-              <w:instrText xml:space="preserve"> PAGEREF _Toc384401143 \h </w:instrText>
+              <w:instrText xml:space="preserve"> PAGEREF _Toc384473038 \h </w:instrText>
             </w:r>
             <w:r>
               <w:rPr>
@@ -277,7 +277,7 @@
               <w:noProof/>
             </w:rPr>
           </w:pPr>
-          <w:hyperlink w:anchor="_Toc384401144" w:history="1">
+          <w:hyperlink w:anchor="_Toc384473039" w:history="1">
             <w:r>
               <w:rPr>
                 <w:rStyle w:val="Hyperlink"/>
@@ -304,7 +304,7 @@
                 <w:noProof/>
                 <w:webHidden/>
               </w:rPr>
-              <w:instrText xml:space="preserve"> PAGEREF _Toc384401144 \h </w:instrText>
+              <w:instrText xml:space="preserve"> PAGEREF _Toc384473039 \h </w:instrText>
             </w:r>
             <w:r>
               <w:rPr>
@@ -346,7 +346,7 @@
               <w:noProof/>
             </w:rPr>
           </w:pPr>
-          <w:hyperlink w:anchor="_Toc384401145" w:history="1">
+          <w:hyperlink w:anchor="_Toc384473040" w:history="1">
             <w:r>
               <w:rPr>
                 <w:rStyle w:val="Hyperlink"/>
@@ -373,7 +373,7 @@
                 <w:noProof/>
                 <w:webHidden/>
               </w:rPr>
-              <w:instrText xml:space="preserve"> PAGEREF _Toc384401145 \h </w:instrText>
+              <w:instrText xml:space="preserve"> PAGEREF _Toc384473040 \h </w:instrText>
             </w:r>
             <w:r>
               <w:rPr>
@@ -415,7 +415,7 @@
               <w:noProof/>
             </w:rPr>
           </w:pPr>
-          <w:hyperlink w:anchor="_Toc384401146" w:history="1">
+          <w:hyperlink w:anchor="_Toc384473041" w:history="1">
             <w:r>
               <w:rPr>
                 <w:rStyle w:val="Hyperlink"/>
@@ -442,7 +442,7 @@
                 <w:noProof/>
                 <w:webHidden/>
               </w:rPr>
-              <w:instrText xml:space="preserve"> PAGEREF _Toc384401146 \h </w:instrText>
+              <w:instrText xml:space="preserve"> PAGEREF _Toc384473041 \h </w:instrText>
             </w:r>
             <w:r>
               <w:rPr>
@@ -484,7 +484,7 @@
               <w:noProof/>
             </w:rPr>
           </w:pPr>
-          <w:hyperlink w:anchor="_Toc384401147" w:history="1">
+          <w:hyperlink w:anchor="_Toc384473042" w:history="1">
             <w:r>
               <w:rPr>
                 <w:rStyle w:val="Hyperlink"/>
@@ -511,7 +511,7 @@
                 <w:noProof/>
                 <w:webHidden/>
               </w:rPr>
-              <w:instrText xml:space="preserve"> PAGEREF _Toc384401147 \h </w:instrText>
+              <w:instrText xml:space="preserve"> PAGEREF _Toc384473042 \h </w:instrText>
             </w:r>
             <w:r>
               <w:rPr>
@@ -553,7 +553,7 @@
               <w:noProof/>
             </w:rPr>
           </w:pPr>
-          <w:hyperlink w:anchor="_Toc384401148" w:history="1">
+          <w:hyperlink w:anchor="_Toc384473043" w:history="1">
             <w:r>
               <w:rPr>
                 <w:rStyle w:val="Hyperlink"/>
@@ -580,7 +580,7 @@
                 <w:noProof/>
                 <w:webHidden/>
               </w:rPr>
-              <w:instrText xml:space="preserve"> PAGEREF _Toc384401148 \h </w:instrText>
+              <w:instrText xml:space="preserve"> PAGEREF _Toc384473043 \h </w:instrText>
             </w:r>
             <w:r>
               <w:rPr>
@@ -622,7 +622,7 @@
               <w:noProof/>
             </w:rPr>
           </w:pPr>
-          <w:hyperlink w:anchor="_Toc384401149" w:history="1">
+          <w:hyperlink w:anchor="_Toc384473044" w:history="1">
             <w:r>
               <w:rPr>
                 <w:rStyle w:val="Hyperlink"/>
@@ -649,7 +649,7 @@
                 <w:noProof/>
                 <w:webHidden/>
               </w:rPr>
-              <w:instrText xml:space="preserve"> PAGEREF _Toc384401149 \h </w:instrText>
+              <w:instrText xml:space="preserve"> PAGEREF _Toc384473044 \h </w:instrText>
             </w:r>
             <w:r>
               <w:rPr>
@@ -691,7 +691,7 @@
               <w:noProof/>
             </w:rPr>
           </w:pPr>
-          <w:hyperlink w:anchor="_Toc384401150" w:history="1">
+          <w:hyperlink w:anchor="_Toc384473045" w:history="1">
             <w:r>
               <w:rPr>
                 <w:rStyle w:val="Hyperlink"/>
@@ -718,7 +718,7 @@
                 <w:noProof/>
                 <w:webHidden/>
               </w:rPr>
-              <w:instrText xml:space="preserve"> PAGEREF _Toc384401150 \h </w:instrText>
+              <w:instrText xml:space="preserve"> PAGEREF _Toc384473045 \h </w:instrText>
             </w:r>
             <w:r>
               <w:rPr>
@@ -760,7 +760,7 @@
               <w:noProof/>
             </w:rPr>
           </w:pPr>
-          <w:hyperlink w:anchor="_Toc384401151" w:history="1">
+          <w:hyperlink w:anchor="_Toc384473046" w:history="1">
             <w:r>
               <w:rPr>
                 <w:rStyle w:val="Hyperlink"/>
@@ -787,7 +787,7 @@
                 <w:noProof/>
                 <w:webHidden/>
               </w:rPr>
-              <w:instrText xml:space="preserve"> PAGEREF _Toc384401151 \h </w:instrText>
+              <w:instrText xml:space="preserve"> PAGEREF _Toc384473046 \h </w:instrText>
             </w:r>
             <w:r>
               <w:rPr>
@@ -829,7 +829,7 @@
               <w:noProof/>
             </w:rPr>
           </w:pPr>
-          <w:hyperlink w:anchor="_Toc384401152" w:history="1">
+          <w:hyperlink w:anchor="_Toc384473047" w:history="1">
             <w:r>
               <w:rPr>
                 <w:rStyle w:val="Hyperlink"/>
@@ -856,7 +856,7 @@
                 <w:noProof/>
                 <w:webHidden/>
               </w:rPr>
-              <w:instrText xml:space="preserve"> PAGEREF _Toc384401152 \h </w:instrText>
+              <w:instrText xml:space="preserve"> PAGEREF _Toc384473047 \h </w:instrText>
             </w:r>
             <w:r>
               <w:rPr>
@@ -898,7 +898,7 @@
               <w:noProof/>
             </w:rPr>
           </w:pPr>
-          <w:hyperlink w:anchor="_Toc384401153" w:history="1">
+          <w:hyperlink w:anchor="_Toc384473048" w:history="1">
             <w:r>
               <w:rPr>
                 <w:rStyle w:val="Hyperlink"/>
@@ -925,7 +925,7 @@
                 <w:noProof/>
                 <w:webHidden/>
               </w:rPr>
-              <w:instrText xml:space="preserve"> PAGEREF _Toc384401153 \h </w:instrText>
+              <w:instrText xml:space="preserve"> PAGEREF _Toc384473048 \h </w:instrText>
             </w:r>
             <w:r>
               <w:rPr>
@@ -967,7 +967,7 @@
               <w:noProof/>
             </w:rPr>
           </w:pPr>
-          <w:hyperlink w:anchor="_Toc384401154" w:history="1">
+          <w:hyperlink w:anchor="_Toc384473049" w:history="1">
             <w:r>
               <w:rPr>
                 <w:rStyle w:val="Hyperlink"/>
@@ -994,7 +994,7 @@
                 <w:noProof/>
                 <w:webHidden/>
               </w:rPr>
-              <w:instrText xml:space="preserve"> PAGEREF _Toc384401154 \h </w:instrText>
+              <w:instrText xml:space="preserve"> PAGEREF _Toc384473049 \h </w:instrText>
             </w:r>
             <w:r>
               <w:rPr>
@@ -1036,7 +1036,7 @@
               <w:noProof/>
             </w:rPr>
           </w:pPr>
-          <w:hyperlink w:anchor="_Toc384401155" w:history="1">
+          <w:hyperlink w:anchor="_Toc384473050" w:history="1">
             <w:r>
               <w:rPr>
                 <w:rStyle w:val="Hyperlink"/>
@@ -1063,7 +1063,7 @@
                 <w:noProof/>
                 <w:webHidden/>
               </w:rPr>
-              <w:instrText xml:space="preserve"> PAGEREF _Toc384401155 \h </w:instrText>
+              <w:instrText xml:space="preserve"> PAGEREF _Toc384473050 \h </w:instrText>
             </w:r>
             <w:r>
               <w:rPr>
@@ -1105,7 +1105,7 @@
               <w:noProof/>
             </w:rPr>
           </w:pPr>
-          <w:hyperlink w:anchor="_Toc384401156" w:history="1">
+          <w:hyperlink w:anchor="_Toc384473051" w:history="1">
             <w:r>
               <w:rPr>
                 <w:rStyle w:val="Hyperlink"/>
@@ -1132,7 +1132,7 @@
                 <w:noProof/>
                 <w:webHidden/>
               </w:rPr>
-              <w:instrText xml:space="preserve"> PAGEREF _Toc384401156 \h </w:instrText>
+              <w:instrText xml:space="preserve"> PAGEREF _Toc384473051 \h </w:instrText>
             </w:r>
             <w:r>
               <w:rPr>
@@ -1174,7 +1174,7 @@
               <w:noProof/>
             </w:rPr>
           </w:pPr>
-          <w:hyperlink w:anchor="_Toc384401157" w:history="1">
+          <w:hyperlink w:anchor="_Toc384473052" w:history="1">
             <w:r>
               <w:rPr>
                 <w:rStyle w:val="Hyperlink"/>
@@ -1201,7 +1201,7 @@
                 <w:noProof/>
                 <w:webHidden/>
               </w:rPr>
-              <w:instrText xml:space="preserve"> PAGEREF _Toc384401157 \h </w:instrText>
+              <w:instrText xml:space="preserve"> PAGEREF _Toc384473052 \h </w:instrText>
             </w:r>
             <w:r>
               <w:rPr>
@@ -1243,7 +1243,7 @@
               <w:noProof/>
             </w:rPr>
           </w:pPr>
-          <w:hyperlink w:anchor="_Toc384401158" w:history="1">
+          <w:hyperlink w:anchor="_Toc384473053" w:history="1">
             <w:r>
               <w:rPr>
                 <w:rStyle w:val="Hyperlink"/>
@@ -1270,7 +1270,7 @@
                 <w:noProof/>
                 <w:webHidden/>
               </w:rPr>
-              <w:instrText xml:space="preserve"> PAGEREF _Toc384401158 \h </w:instrText>
+              <w:instrText xml:space="preserve"> PAGEREF _Toc384473053 \h </w:instrText>
             </w:r>
             <w:r>
               <w:rPr>
@@ -1312,7 +1312,7 @@
               <w:noProof/>
             </w:rPr>
           </w:pPr>
-          <w:hyperlink w:anchor="_Toc384401159" w:history="1">
+          <w:hyperlink w:anchor="_Toc384473054" w:history="1">
             <w:r>
               <w:rPr>
                 <w:rStyle w:val="Hyperlink"/>
@@ -1339,7 +1339,7 @@
                 <w:noProof/>
                 <w:webHidden/>
               </w:rPr>
-              <w:instrText xml:space="preserve"> PAGEREF _Toc384401159 \h </w:instrText>
+              <w:instrText xml:space="preserve"> PAGEREF _Toc384473054 \h </w:instrText>
             </w:r>
             <w:r>
               <w:rPr>
@@ -1359,7 +1359,7 @@
                 <w:noProof/>
                 <w:webHidden/>
               </w:rPr>
-              <w:t>5</w:t>
+              <w:t>6</w:t>
             </w:r>
             <w:r>
               <w:rPr>
@@ -1381,13 +1381,13 @@
               <w:noProof/>
             </w:rPr>
           </w:pPr>
-          <w:hyperlink w:anchor="_Toc384401160" w:history="1">
+          <w:hyperlink w:anchor="_Toc384473055" w:history="1">
             <w:r>
               <w:rPr>
                 <w:rStyle w:val="Hyperlink"/>
                 <w:noProof/>
               </w:rPr>
-              <w:t>Game Update</w:t>
+              <w:t>Game Updates</w:t>
             </w:r>
             <w:r>
               <w:rPr>
@@ -1408,7 +1408,7 @@
                 <w:noProof/>
                 <w:webHidden/>
               </w:rPr>
-              <w:instrText xml:space="preserve"> PAGEREF _Toc384401160 \h </w:instrText>
+              <w:instrText xml:space="preserve"> PAGEREF _Toc384473055 \h </w:instrText>
             </w:r>
             <w:r>
               <w:rPr>
@@ -1450,13 +1450,13 @@
               <w:noProof/>
             </w:rPr>
           </w:pPr>
-          <w:hyperlink w:anchor="_Toc384401161" w:history="1">
+          <w:hyperlink w:anchor="_Toc384473056" w:history="1">
             <w:r>
               <w:rPr>
                 <w:rStyle w:val="Hyperlink"/>
                 <w:noProof/>
               </w:rPr>
-              <w:t>Game Information</w:t>
+              <w:t>Game Update</w:t>
             </w:r>
             <w:r>
               <w:rPr>
@@ -1477,7 +1477,7 @@
                 <w:noProof/>
                 <w:webHidden/>
               </w:rPr>
-              <w:instrText xml:space="preserve"> PAGEREF _Toc384401161 \h </w:instrText>
+              <w:instrText xml:space="preserve"> PAGEREF _Toc384473056 \h </w:instrText>
             </w:r>
             <w:r>
               <w:rPr>
@@ -1519,13 +1519,13 @@
               <w:noProof/>
             </w:rPr>
           </w:pPr>
-          <w:hyperlink w:anchor="_Toc384401162" w:history="1">
+          <w:hyperlink w:anchor="_Toc384473057" w:history="1">
             <w:r>
               <w:rPr>
                 <w:rStyle w:val="Hyperlink"/>
                 <w:noProof/>
               </w:rPr>
-              <w:t>Game Chat Messages</w:t>
+              <w:t>Game Information</w:t>
             </w:r>
             <w:r>
               <w:rPr>
@@ -1546,7 +1546,7 @@
                 <w:noProof/>
                 <w:webHidden/>
               </w:rPr>
-              <w:instrText xml:space="preserve"> PAGEREF _Toc384401162 \h </w:instrText>
+              <w:instrText xml:space="preserve"> PAGEREF _Toc384473057 \h </w:instrText>
             </w:r>
             <w:r>
               <w:rPr>
@@ -1588,12 +1588,81 @@
               <w:noProof/>
             </w:rPr>
           </w:pPr>
-          <w:hyperlink w:anchor="_Toc384401163" w:history="1">
+          <w:hyperlink w:anchor="_Toc384473058" w:history="1">
             <w:r>
               <w:rPr>
                 <w:rStyle w:val="Hyperlink"/>
                 <w:noProof/>
               </w:rPr>
+              <w:t>Game Chat Messages</w:t>
+            </w:r>
+            <w:r>
+              <w:rPr>
+                <w:noProof/>
+                <w:webHidden/>
+              </w:rPr>
+              <w:tab/>
+            </w:r>
+            <w:r>
+              <w:rPr>
+                <w:noProof/>
+                <w:webHidden/>
+              </w:rPr>
+              <w:fldChar w:fldCharType="begin"/>
+            </w:r>
+            <w:r>
+              <w:rPr>
+                <w:noProof/>
+                <w:webHidden/>
+              </w:rPr>
+              <w:instrText xml:space="preserve"> PAGEREF _Toc384473058 \h </w:instrText>
+            </w:r>
+            <w:r>
+              <w:rPr>
+                <w:noProof/>
+                <w:webHidden/>
+              </w:rPr>
+            </w:r>
+            <w:r>
+              <w:rPr>
+                <w:noProof/>
+                <w:webHidden/>
+              </w:rPr>
+              <w:fldChar w:fldCharType="separate"/>
+            </w:r>
+            <w:r>
+              <w:rPr>
+                <w:noProof/>
+                <w:webHidden/>
+              </w:rPr>
+              <w:t>6</w:t>
+            </w:r>
+            <w:r>
+              <w:rPr>
+                <w:noProof/>
+                <w:webHidden/>
+              </w:rPr>
+              <w:fldChar w:fldCharType="end"/>
+            </w:r>
+          </w:hyperlink>
+        </w:p>
+        <w:p>
+          <w:pPr>
+            <w:pStyle w:val="TOC2"/>
+            <w:tabs>
+              <w:tab w:val="right" w:leader="dot" w:pos="9227"/>
+            </w:tabs>
+            <w:rPr>
+              <w:rFonts w:eastAsiaTheme="minorEastAsia"/>
+              <w:noProof/>
+            </w:rPr>
+          </w:pPr>
+          <w:hyperlink w:anchor="_Toc384473059" w:history="1">
+            <w:r>
+              <w:rPr>
+                <w:rStyle w:val="Hyperlink"/>
+                <w:noProof/>
+              </w:rPr>
               <w:t>Game Chat Message</w:t>
             </w:r>
             <w:r>
@@ -1615,7 +1684,7 @@
                 <w:noProof/>
                 <w:webHidden/>
               </w:rPr>
-              <w:instrText xml:space="preserve"> PAGEREF _Toc384401163 \h </w:instrText>
+              <w:instrText xml:space="preserve"> PAGEREF _Toc384473059 \h </w:instrText>
             </w:r>
             <w:r>
               <w:rPr>
@@ -1657,7 +1726,7 @@
               <w:noProof/>
             </w:rPr>
           </w:pPr>
-          <w:hyperlink w:anchor="_Toc384401164" w:history="1">
+          <w:hyperlink w:anchor="_Toc384473060" w:history="1">
             <w:r>
               <w:rPr>
                 <w:rStyle w:val="Hyperlink"/>
@@ -1684,7 +1753,7 @@
                 <w:noProof/>
                 <w:webHidden/>
               </w:rPr>
-              <w:instrText xml:space="preserve"> PAGEREF _Toc384401164 \h </w:instrText>
+              <w:instrText xml:space="preserve"> PAGEREF _Toc384473060 \h </w:instrText>
             </w:r>
             <w:r>
               <w:rPr>
@@ -1726,7 +1795,7 @@
               <w:noProof/>
             </w:rPr>
           </w:pPr>
-          <w:hyperlink w:anchor="_Toc384401165" w:history="1">
+          <w:hyperlink w:anchor="_Toc384473061" w:history="1">
             <w:r>
               <w:rPr>
                 <w:rStyle w:val="Hyperlink"/>
@@ -1753,7 +1822,7 @@
                 <w:noProof/>
                 <w:webHidden/>
               </w:rPr>
-              <w:instrText xml:space="preserve"> PAGEREF _Toc384401165 \h </w:instrText>
+              <w:instrText xml:space="preserve"> PAGEREF _Toc384473061 \h </w:instrText>
             </w:r>
             <w:r>
               <w:rPr>
@@ -1805,27 +1874,138 @@
       <w:r>
         <w:br w:type="page"/>
       </w:r>
-      <w:bookmarkStart w:id="0" w:name="_GoBack"/>
-      <w:bookmarkEnd w:id="0"/>
     </w:p>
     <w:p>
       <w:pPr>
         <w:pStyle w:val="Heading1"/>
       </w:pPr>
-      <w:bookmarkStart w:id="1" w:name="_Toc384401141"/>
+      <w:bookmarkStart w:id="0" w:name="_Toc384473036"/>
       <w:r>
         <w:lastRenderedPageBreak/>
         <w:t>Server</w:t>
       </w:r>
-      <w:bookmarkEnd w:id="1"/>
+      <w:bookmarkEnd w:id="0"/>
     </w:p>
     <w:p>
       <w:pPr>
         <w:pStyle w:val="Heading2"/>
       </w:pPr>
-      <w:bookmarkStart w:id="2" w:name="_Toc384401142"/>
+      <w:bookmarkStart w:id="1" w:name="_Toc384473037"/>
       <w:r>
         <w:t>Game Engines</w:t>
+      </w:r>
+      <w:bookmarkEnd w:id="1"/>
+    </w:p>
+    <w:tbl>
+      <w:tblPr>
+        <w:tblStyle w:val="TableGrid"/>
+        <w:tblW w:w="0" w:type="auto"/>
+        <w:tblLook w:val="04A0" w:firstRow="1" w:lastRow="0" w:firstColumn="1" w:lastColumn="0" w:noHBand="0" w:noVBand="1"/>
+      </w:tblPr>
+      <w:tblGrid>
+        <w:gridCol w:w="9227"/>
+      </w:tblGrid>
+      <w:tr>
+        <w:tc>
+          <w:tcPr>
+            <w:tcW w:w="9227" w:type="dxa"/>
+          </w:tcPr>
+          <w:p>
+            <w:r>
+              <w:t>{</w:t>
+            </w:r>
+          </w:p>
+          <w:p>
+            <w:r>
+              <w:tab/>
+            </w:r>
+            <w:r>
+              <w:t>{</w:t>
+            </w:r>
+            <w:r>
+              <w:t>"</w:t>
+            </w:r>
+            <w:proofErr w:type="spellStart"/>
+            <w:r>
+              <w:t>GameEngine</w:t>
+            </w:r>
+            <w:proofErr w:type="spellEnd"/>
+            <w:r>
+              <w:t xml:space="preserve">": </w:t>
+            </w:r>
+            <w:r>
+              <w:t>{</w:t>
+            </w:r>
+            <w:r>
+              <w:t>"</w:t>
+            </w:r>
+            <w:proofErr w:type="spellStart"/>
+            <w:r>
+              <w:t>Ip</w:t>
+            </w:r>
+            <w:proofErr w:type="spellEnd"/>
+            <w:r>
+              <w:t>": "</w:t>
+            </w:r>
+            <w:r>
+              <w:t>127.0.0.1</w:t>
+            </w:r>
+            <w:r>
+              <w:t>",</w:t>
+            </w:r>
+            <w:r>
+              <w:t xml:space="preserve"> "Port": 6500}</w:t>
+            </w:r>
+            <w:r>
+              <w:t>}</w:t>
+            </w:r>
+            <w:r>
+              <w:t>,</w:t>
+            </w:r>
+          </w:p>
+          <w:p>
+            <w:r>
+              <w:tab/>
+            </w:r>
+            <w:r>
+              <w:t>{"</w:t>
+            </w:r>
+            <w:proofErr w:type="spellStart"/>
+            <w:r>
+              <w:t>GameEngine</w:t>
+            </w:r>
+            <w:proofErr w:type="spellEnd"/>
+            <w:r>
+              <w:t>": {"</w:t>
+            </w:r>
+            <w:proofErr w:type="spellStart"/>
+            <w:r>
+              <w:t>Ip</w:t>
+            </w:r>
+            <w:proofErr w:type="spellEnd"/>
+            <w:r>
+              <w:t>": "127.0.0.1", "Port": 6500}}</w:t>
+            </w:r>
+          </w:p>
+          <w:p>
+            <w:r>
+              <w:t>}</w:t>
+            </w:r>
+          </w:p>
+        </w:tc>
+      </w:tr>
+    </w:tbl>
+    <w:p/>
+    <w:p>
+      <w:pPr>
+        <w:pStyle w:val="Heading2"/>
+      </w:pPr>
+      <w:bookmarkStart w:id="2" w:name="_Toc384473038"/>
+      <w:r>
+        <w:t xml:space="preserve">Game </w:t>
+      </w:r>
+      <w:r>
+        <w:t>Engine</w:t>
       </w:r>
       <w:bookmarkEnd w:id="2"/>
     </w:p>
@@ -1845,18 +2025,7 @@
           </w:tcPr>
           <w:p>
             <w:r>
-              <w:t>{</w:t>
-            </w:r>
-          </w:p>
-          <w:p>
-            <w:r>
-              <w:tab/>
-            </w:r>
-            <w:r>
-              <w:t>{</w:t>
-            </w:r>
-            <w:r>
-              <w:t>"</w:t>
+              <w:t>{"</w:t>
             </w:r>
             <w:proofErr w:type="spellStart"/>
             <w:r>
@@ -1864,40 +2033,7 @@
             </w:r>
             <w:proofErr w:type="spellEnd"/>
             <w:r>
-              <w:t>": "</w:t>
-            </w:r>
-            <w:r>
-              <w:t>127.0.0.1</w:t>
-            </w:r>
-            <w:r>
-              <w:t>",</w:t>
-            </w:r>
-            <w:r>
-              <w:t xml:space="preserve"> "Port": 6500},</w:t>
-            </w:r>
-          </w:p>
-          <w:p>
-            <w:r>
-              <w:tab/>
-            </w:r>
-            <w:r>
-              <w:t>{"</w:t>
-            </w:r>
-            <w:proofErr w:type="spellStart"/>
-            <w:r>
-              <w:t>Ip</w:t>
-            </w:r>
-            <w:proofErr w:type="spellEnd"/>
-            <w:r>
-              <w:t>": "127.0.0.1", "Port": 6501</w:t>
-            </w:r>
-            <w:r>
-              <w:t>}</w:t>
-            </w:r>
-          </w:p>
-          <w:p>
-            <w:r>
-              <w:t>}</w:t>
+              <w:t>": "127.0.0.1", "Port": 6500}</w:t>
             </w:r>
           </w:p>
         </w:tc>
@@ -1908,12 +2044,9 @@
       <w:pPr>
         <w:pStyle w:val="Heading2"/>
       </w:pPr>
-      <w:bookmarkStart w:id="3" w:name="_Toc384401143"/>
+      <w:bookmarkStart w:id="3" w:name="_Toc384473039"/>
       <w:r>
-        <w:t xml:space="preserve">Game </w:t>
-      </w:r>
-      <w:r>
-        <w:t>Engine</w:t>
+        <w:t>Sever Sessions</w:t>
       </w:r>
       <w:bookmarkEnd w:id="3"/>
     </w:p>
@@ -1933,15 +2066,96 @@
           </w:tcPr>
           <w:p>
             <w:r>
+              <w:t>{</w:t>
+            </w:r>
+          </w:p>
+          <w:p>
+            <w:r>
+              <w:tab/>
+            </w:r>
+            <w:r>
               <w:t>{"</w:t>
             </w:r>
+            <w:r>
+              <w:t>Session</w:t>
+            </w:r>
+            <w:r>
+              <w:t xml:space="preserve">": </w:t>
+            </w:r>
+            <w:r>
+              <w:t>{"</w:t>
+            </w:r>
             <w:proofErr w:type="spellStart"/>
             <w:r>
-              <w:t>Ip</w:t>
+              <w:t>SessionNumber</w:t>
             </w:r>
             <w:proofErr w:type="spellEnd"/>
             <w:r>
-              <w:t>": "127.0.0.1", "Port": 6500}</w:t>
+              <w:t>": 123, "Username": "user"}</w:t>
+            </w:r>
+            <w:r>
+              <w:t xml:space="preserve">, </w:t>
+            </w:r>
+            <w:r>
+              <w:t>"</w:t>
+            </w:r>
+            <w:proofErr w:type="spellStart"/>
+            <w:r>
+              <w:t>SessionNumber</w:t>
+            </w:r>
+            <w:proofErr w:type="spellEnd"/>
+            <w:r>
+              <w:t>": 123</w:t>
+            </w:r>
+            <w:r>
+              <w:t>}</w:t>
+            </w:r>
+            <w:r>
+              <w:t>,</w:t>
+            </w:r>
+          </w:p>
+          <w:p>
+            <w:r>
+              <w:tab/>
+            </w:r>
+            <w:r>
+              <w:t>{"</w:t>
+            </w:r>
+            <w:r>
+              <w:t>Session</w:t>
+            </w:r>
+            <w:r>
+              <w:t xml:space="preserve">": </w:t>
+            </w:r>
+            <w:r>
+              <w:t>{"</w:t>
+            </w:r>
+            <w:proofErr w:type="spellStart"/>
+            <w:r>
+              <w:t>SessionNumber</w:t>
+            </w:r>
+            <w:proofErr w:type="spellEnd"/>
+            <w:r>
+              <w:t>": 123, "Username": "user"}</w:t>
+            </w:r>
+            <w:r>
+              <w:t>, "</w:t>
+            </w:r>
+            <w:proofErr w:type="spellStart"/>
+            <w:r>
+              <w:t>SessionNumber</w:t>
+            </w:r>
+            <w:proofErr w:type="spellEnd"/>
+            <w:r>
+              <w:t>": 123</w:t>
+            </w:r>
+            <w:r>
+              <w:t>}</w:t>
+            </w:r>
+          </w:p>
+          <w:p>
+            <w:r>
+              <w:t>}</w:t>
             </w:r>
           </w:p>
         </w:tc>
@@ -1952,9 +2166,9 @@
       <w:pPr>
         <w:pStyle w:val="Heading2"/>
       </w:pPr>
-      <w:bookmarkStart w:id="4" w:name="_Toc384401144"/>
+      <w:bookmarkStart w:id="4" w:name="_Toc384473040"/>
       <w:r>
-        <w:t>Sever Sessions</w:t>
+        <w:t>Server Session</w:t>
       </w:r>
       <w:bookmarkEnd w:id="4"/>
     </w:p>
@@ -1974,14 +2188,6 @@
           </w:tcPr>
           <w:p>
             <w:r>
-              <w:t>{</w:t>
-            </w:r>
-          </w:p>
-          <w:p>
-            <w:r>
-              <w:tab/>
-            </w:r>
-            <w:r>
               <w:t>{"</w:t>
             </w:r>
             <w:proofErr w:type="spellStart"/>
@@ -1991,28 +2197,6 @@
             <w:proofErr w:type="spellEnd"/>
             <w:r>
               <w:t>": 123, "Username": "user"}</w:t>
-            </w:r>
-            <w:r>
-              <w:t>,</w:t>
-            </w:r>
-          </w:p>
-          <w:p>
-            <w:r>
-              <w:tab/>
-              <w:t>{"</w:t>
-            </w:r>
-            <w:proofErr w:type="spellStart"/>
-            <w:r>
-              <w:t>SessionNumber</w:t>
-            </w:r>
-            <w:proofErr w:type="spellEnd"/>
-            <w:r>
-              <w:t>": 123, "Username": "user"}</w:t>
-            </w:r>
-          </w:p>
-          <w:p>
-            <w:r>
-              <w:t>}</w:t>
             </w:r>
           </w:p>
         </w:tc>
@@ -2023,9 +2207,9 @@
       <w:pPr>
         <w:pStyle w:val="Heading2"/>
       </w:pPr>
-      <w:bookmarkStart w:id="5" w:name="_Toc384401145"/>
+      <w:bookmarkStart w:id="5" w:name="_Toc384473041"/>
       <w:r>
-        <w:t>Server Session</w:t>
+        <w:t>Users</w:t>
       </w:r>
       <w:bookmarkEnd w:id="5"/>
     </w:p>
@@ -2045,15 +2229,61 @@
           </w:tcPr>
           <w:p>
             <w:r>
+              <w:t>{</w:t>
+            </w:r>
+          </w:p>
+          <w:p>
+            <w:r>
+              <w:tab/>
+            </w:r>
+            <w:r>
               <w:t>{"</w:t>
             </w:r>
-            <w:proofErr w:type="spellStart"/>
-            <w:r>
-              <w:t>SessionNumber</w:t>
-            </w:r>
-            <w:proofErr w:type="spellEnd"/>
-            <w:r>
-              <w:t>": 123, "Username": "user"}</w:t>
+            <w:r>
+              <w:t>User</w:t>
+            </w:r>
+            <w:r>
+              <w:t xml:space="preserve">": </w:t>
+            </w:r>
+            <w:r>
+              <w:t>{"Username":  "user", "Password": "password"}</w:t>
+            </w:r>
+            <w:r>
+              <w:t>, "Username":  "user"</w:t>
+            </w:r>
+            <w:r>
+              <w:t>}</w:t>
+            </w:r>
+            <w:r>
+              <w:t>,</w:t>
+            </w:r>
+          </w:p>
+          <w:p>
+            <w:r>
+              <w:tab/>
+            </w:r>
+            <w:r>
+              <w:t>{"</w:t>
+            </w:r>
+            <w:r>
+              <w:t>User</w:t>
+            </w:r>
+            <w:r>
+              <w:t xml:space="preserve">": </w:t>
+            </w:r>
+            <w:r>
+              <w:t>{"Username":  "user", "Password": "password"}</w:t>
+            </w:r>
+            <w:r>
+              <w:t>, "Username":  "user"</w:t>
+            </w:r>
+            <w:r>
+              <w:t>}</w:t>
+            </w:r>
+          </w:p>
+          <w:p>
+            <w:r>
+              <w:t>}</w:t>
             </w:r>
           </w:p>
         </w:tc>
@@ -2064,9 +2294,9 @@
       <w:pPr>
         <w:pStyle w:val="Heading2"/>
       </w:pPr>
-      <w:bookmarkStart w:id="6" w:name="_Toc384401146"/>
+      <w:bookmarkStart w:id="6" w:name="_Toc384473042"/>
       <w:r>
-        <w:t>Users</w:t>
+        <w:t>User</w:t>
       </w:r>
       <w:bookmarkEnd w:id="6"/>
     </w:p>
@@ -2086,37 +2316,24 @@
           </w:tcPr>
           <w:p>
             <w:r>
-              <w:t>{</w:t>
-            </w:r>
-          </w:p>
-          <w:p>
-            <w:r>
-              <w:tab/>
-              <w:t>{"Username":  "user", "Password": "password"},</w:t>
-            </w:r>
-          </w:p>
-          <w:p>
-            <w:r>
-              <w:tab/>
               <w:t>{"Username":  "user", "Password": "password"}</w:t>
-            </w:r>
-          </w:p>
-          <w:p>
-            <w:r>
-              <w:t>}</w:t>
             </w:r>
           </w:p>
         </w:tc>
       </w:tr>
     </w:tbl>
-    <w:p/>
     <w:p>
       <w:pPr>
         <w:pStyle w:val="Heading2"/>
       </w:pPr>
-      <w:bookmarkStart w:id="7" w:name="_Toc384401147"/>
+    </w:p>
+    <w:p>
+      <w:pPr>
+        <w:pStyle w:val="Heading2"/>
+      </w:pPr>
+      <w:bookmarkStart w:id="7" w:name="_Toc384473043"/>
       <w:r>
-        <w:t>User</w:t>
+        <w:t>Game Information List</w:t>
       </w:r>
       <w:bookmarkEnd w:id="7"/>
     </w:p>
@@ -2136,24 +2353,588 @@
           </w:tcPr>
           <w:p>
             <w:r>
-              <w:t>{"Username":  "user", "Password": "password"}</w:t>
+              <w:t>{</w:t>
+            </w:r>
+          </w:p>
+          <w:p>
+            <w:r>
+              <w:tab/>
+            </w:r>
+            <w:r>
+              <w:t>{</w:t>
+            </w:r>
+          </w:p>
+          <w:p>
+            <w:r>
+              <w:tab/>
+            </w:r>
+            <w:r>
+              <w:tab/>
+              <w:t>"</w:t>
+            </w:r>
+            <w:r>
+              <w:t>Title</w:t>
+            </w:r>
+            <w:r>
+              <w:t>": "Game</w:t>
+            </w:r>
+            <w:r>
+              <w:t xml:space="preserve"> 1",</w:t>
+            </w:r>
+          </w:p>
+          <w:p>
+            <w:r>
+              <w:tab/>
+            </w:r>
+            <w:r>
+              <w:tab/>
+              <w:t>"</w:t>
+            </w:r>
+            <w:proofErr w:type="spellStart"/>
+            <w:r>
+              <w:t>Game</w:t>
+            </w:r>
+            <w:r>
+              <w:t>Information</w:t>
+            </w:r>
+            <w:proofErr w:type="spellEnd"/>
+            <w:r>
+              <w:t xml:space="preserve">": </w:t>
+            </w:r>
+          </w:p>
+          <w:p>
+            <w:r>
+              <w:tab/>
+            </w:r>
+            <w:r>
+              <w:tab/>
+            </w:r>
+            <w:r>
+              <w:t>{</w:t>
+            </w:r>
+          </w:p>
+          <w:p>
+            <w:r>
+              <w:tab/>
+            </w:r>
+            <w:r>
+              <w:tab/>
+            </w:r>
+            <w:r>
+              <w:tab/>
+              <w:t>"Title": "Game 1",</w:t>
+            </w:r>
+          </w:p>
+          <w:p>
+            <w:r>
+              <w:tab/>
+            </w:r>
+            <w:r>
+              <w:tab/>
+            </w:r>
+            <w:r>
+              <w:tab/>
+              <w:t xml:space="preserve">"Network": </w:t>
+            </w:r>
+          </w:p>
+          <w:p>
+            <w:r>
+              <w:tab/>
+            </w:r>
+            <w:r>
+              <w:tab/>
+            </w:r>
+            <w:r>
+              <w:tab/>
+            </w:r>
+            <w:r>
+              <w:t>{</w:t>
+            </w:r>
+          </w:p>
+          <w:p>
+            <w:r>
+              <w:tab/>
+            </w:r>
+            <w:r>
+              <w:tab/>
+            </w:r>
+            <w:r>
+              <w:tab/>
+            </w:r>
+            <w:r>
+              <w:tab/>
+            </w:r>
+            <w:r>
+              <w:t>"</w:t>
+            </w:r>
+            <w:proofErr w:type="spellStart"/>
+            <w:r>
+              <w:t>Ip</w:t>
+            </w:r>
+            <w:proofErr w:type="spellEnd"/>
+            <w:r>
+              <w:t>": "127.0.0.1",</w:t>
+            </w:r>
+          </w:p>
+          <w:p>
+            <w:r>
+              <w:tab/>
+            </w:r>
+            <w:r>
+              <w:tab/>
+            </w:r>
+            <w:r>
+              <w:tab/>
+            </w:r>
+            <w:r>
+              <w:tab/>
+              <w:t>"URL": "</w:t>
+            </w:r>
+            <w:proofErr w:type="spellStart"/>
+            <w:r>
+              <w:t>localhost</w:t>
+            </w:r>
+            <w:proofErr w:type="spellEnd"/>
+            <w:r>
+              <w:t>",</w:t>
+            </w:r>
+          </w:p>
+          <w:p>
+            <w:r>
+              <w:tab/>
+            </w:r>
+            <w:r>
+              <w:tab/>
+            </w:r>
+            <w:r>
+              <w:tab/>
+            </w:r>
+            <w:r>
+              <w:tab/>
+              <w:t>"Port": 6500,</w:t>
+            </w:r>
+          </w:p>
+          <w:p>
+            <w:r>
+              <w:tab/>
+            </w:r>
+            <w:r>
+              <w:tab/>
+            </w:r>
+            <w:r>
+              <w:tab/>
+            </w:r>
+            <w:r>
+              <w:tab/>
+              <w:t>"Communication": "HTTP",</w:t>
+            </w:r>
+          </w:p>
+          <w:p>
+            <w:r>
+              <w:lastRenderedPageBreak/>
+              <w:tab/>
+            </w:r>
+            <w:r>
+              <w:tab/>
+            </w:r>
+            <w:r>
+              <w:tab/>
+              <w:t>},</w:t>
+            </w:r>
+          </w:p>
+          <w:p>
+            <w:r>
+              <w:tab/>
+            </w:r>
+            <w:r>
+              <w:tab/>
+            </w:r>
+            <w:r>
+              <w:tab/>
+              <w:t xml:space="preserve">"Parameters": </w:t>
+            </w:r>
+          </w:p>
+          <w:p>
+            <w:r>
+              <w:tab/>
+            </w:r>
+            <w:r>
+              <w:tab/>
+            </w:r>
+            <w:r>
+              <w:tab/>
+            </w:r>
+            <w:r>
+              <w:t>{</w:t>
+            </w:r>
+          </w:p>
+          <w:p>
+            <w:r>
+              <w:tab/>
+            </w:r>
+            <w:r>
+              <w:tab/>
+            </w:r>
+            <w:r>
+              <w:tab/>
+            </w:r>
+            <w:r>
+              <w:tab/>
+            </w:r>
+            <w:r>
+              <w:t>"Minimum Players": 2,</w:t>
+            </w:r>
+          </w:p>
+          <w:p>
+            <w:r>
+              <w:tab/>
+            </w:r>
+            <w:r>
+              <w:tab/>
+            </w:r>
+            <w:r>
+              <w:tab/>
+            </w:r>
+            <w:r>
+              <w:tab/>
+              <w:t>"Maximum Players": 8,</w:t>
+            </w:r>
+          </w:p>
+          <w:p>
+            <w:r>
+              <w:tab/>
+            </w:r>
+            <w:r>
+              <w:tab/>
+            </w:r>
+            <w:r>
+              <w:tab/>
+            </w:r>
+            <w:r>
+              <w:tab/>
+              <w:t>"Current Players": 4</w:t>
+            </w:r>
+          </w:p>
+          <w:p>
+            <w:r>
+              <w:tab/>
+            </w:r>
+            <w:r>
+              <w:tab/>
+            </w:r>
+            <w:r>
+              <w:tab/>
+            </w:r>
+            <w:r>
+              <w:t>}</w:t>
+            </w:r>
+          </w:p>
+          <w:p>
+            <w:r>
+              <w:tab/>
+            </w:r>
+            <w:r>
+              <w:tab/>
+              <w:t>}</w:t>
+            </w:r>
+          </w:p>
+          <w:p>
+            <w:r>
+              <w:tab/>
+            </w:r>
+            <w:r>
+              <w:t>},</w:t>
+            </w:r>
+          </w:p>
+          <w:p>
+            <w:r>
+              <w:tab/>
+              <w:t>{</w:t>
+            </w:r>
+          </w:p>
+          <w:p>
+            <w:r>
+              <w:tab/>
+            </w:r>
+            <w:r>
+              <w:tab/>
+              <w:t>"Title": "Game 1",</w:t>
+            </w:r>
+          </w:p>
+          <w:p>
+            <w:r>
+              <w:tab/>
+            </w:r>
+            <w:r>
+              <w:tab/>
+              <w:t>"</w:t>
+            </w:r>
+            <w:r>
+              <w:t xml:space="preserve"> </w:t>
+            </w:r>
+            <w:proofErr w:type="spellStart"/>
+            <w:r>
+              <w:t>GameInformation</w:t>
+            </w:r>
+            <w:proofErr w:type="spellEnd"/>
+            <w:r>
+              <w:t xml:space="preserve"> </w:t>
+            </w:r>
+            <w:r>
+              <w:t xml:space="preserve">": </w:t>
+            </w:r>
+          </w:p>
+          <w:p>
+            <w:r>
+              <w:tab/>
+            </w:r>
+            <w:r>
+              <w:tab/>
+              <w:t>{</w:t>
+            </w:r>
+          </w:p>
+          <w:p>
+            <w:r>
+              <w:tab/>
+            </w:r>
+            <w:r>
+              <w:tab/>
+            </w:r>
+            <w:r>
+              <w:tab/>
+              <w:t>"Title": "Game 2</w:t>
+            </w:r>
+            <w:r>
+              <w:t>",</w:t>
+            </w:r>
+          </w:p>
+          <w:p>
+            <w:r>
+              <w:tab/>
+            </w:r>
+            <w:r>
+              <w:tab/>
+            </w:r>
+            <w:r>
+              <w:tab/>
+              <w:t xml:space="preserve">"Network": </w:t>
+            </w:r>
+          </w:p>
+          <w:p>
+            <w:r>
+              <w:tab/>
+            </w:r>
+            <w:r>
+              <w:tab/>
+            </w:r>
+            <w:r>
+              <w:tab/>
+              <w:t>{</w:t>
+            </w:r>
+          </w:p>
+          <w:p>
+            <w:r>
+              <w:tab/>
+            </w:r>
+            <w:r>
+              <w:tab/>
+            </w:r>
+            <w:r>
+              <w:tab/>
+            </w:r>
+            <w:r>
+              <w:tab/>
+              <w:t>"</w:t>
+            </w:r>
+            <w:proofErr w:type="spellStart"/>
+            <w:r>
+              <w:t>Ip</w:t>
+            </w:r>
+            <w:proofErr w:type="spellEnd"/>
+            <w:r>
+              <w:t>": "127.0.0.1",</w:t>
+            </w:r>
+          </w:p>
+          <w:p>
+            <w:r>
+              <w:tab/>
+            </w:r>
+            <w:r>
+              <w:tab/>
+            </w:r>
+            <w:r>
+              <w:tab/>
+            </w:r>
+            <w:r>
+              <w:tab/>
+              <w:t>"URL": "</w:t>
+            </w:r>
+            <w:proofErr w:type="spellStart"/>
+            <w:r>
+              <w:t>localhost</w:t>
+            </w:r>
+            <w:proofErr w:type="spellEnd"/>
+            <w:r>
+              <w:t>",</w:t>
+            </w:r>
+          </w:p>
+          <w:p>
+            <w:r>
+              <w:tab/>
+            </w:r>
+            <w:r>
+              <w:tab/>
+            </w:r>
+            <w:r>
+              <w:tab/>
+            </w:r>
+            <w:r>
+              <w:tab/>
+              <w:t>"Port": 6500,</w:t>
+            </w:r>
+          </w:p>
+          <w:p>
+            <w:r>
+              <w:tab/>
+            </w:r>
+            <w:r>
+              <w:tab/>
+            </w:r>
+            <w:r>
+              <w:tab/>
+            </w:r>
+            <w:r>
+              <w:tab/>
+              <w:t>"Communication": "HTTP",</w:t>
+            </w:r>
+          </w:p>
+          <w:p>
+            <w:r>
+              <w:tab/>
+            </w:r>
+            <w:r>
+              <w:tab/>
+            </w:r>
+            <w:r>
+              <w:tab/>
+              <w:t>},</w:t>
+            </w:r>
+          </w:p>
+          <w:p>
+            <w:r>
+              <w:tab/>
+            </w:r>
+            <w:r>
+              <w:tab/>
+            </w:r>
+            <w:r>
+              <w:tab/>
+              <w:t xml:space="preserve">"Parameters": </w:t>
+            </w:r>
+          </w:p>
+          <w:p>
+            <w:r>
+              <w:tab/>
+            </w:r>
+            <w:r>
+              <w:tab/>
+            </w:r>
+            <w:r>
+              <w:tab/>
+              <w:t>{</w:t>
+            </w:r>
+          </w:p>
+          <w:p>
+            <w:r>
+              <w:tab/>
+            </w:r>
+            <w:r>
+              <w:tab/>
+            </w:r>
+            <w:r>
+              <w:tab/>
+            </w:r>
+            <w:r>
+              <w:tab/>
+              <w:t>"Minimum Players": 2,</w:t>
+            </w:r>
+          </w:p>
+          <w:p>
+            <w:r>
+              <w:tab/>
+            </w:r>
+            <w:r>
+              <w:tab/>
+            </w:r>
+            <w:r>
+              <w:tab/>
+            </w:r>
+            <w:r>
+              <w:tab/>
+              <w:t>"Maximum Players": 8,</w:t>
+            </w:r>
+          </w:p>
+          <w:p>
+            <w:r>
+              <w:tab/>
+            </w:r>
+            <w:r>
+              <w:tab/>
+            </w:r>
+            <w:r>
+              <w:tab/>
+            </w:r>
+            <w:r>
+              <w:tab/>
+              <w:t>"Current Players": 4</w:t>
+            </w:r>
+          </w:p>
+          <w:p>
+            <w:r>
+              <w:tab/>
+            </w:r>
+            <w:r>
+              <w:tab/>
+            </w:r>
+            <w:r>
+              <w:tab/>
+              <w:t>}</w:t>
+            </w:r>
+          </w:p>
+          <w:p>
+            <w:r>
+              <w:tab/>
+            </w:r>
+            <w:r>
+              <w:tab/>
+              <w:t>}</w:t>
+            </w:r>
+          </w:p>
+          <w:p>
+            <w:r>
+              <w:tab/>
+            </w:r>
+            <w:r>
+              <w:t>}</w:t>
+            </w:r>
+          </w:p>
+          <w:p>
+            <w:r>
+              <w:t>}</w:t>
             </w:r>
           </w:p>
         </w:tc>
       </w:tr>
     </w:tbl>
+    <w:p/>
+    <w:p/>
     <w:p>
       <w:pPr>
         <w:pStyle w:val="Heading2"/>
       </w:pPr>
-    </w:p>
-    <w:p>
-      <w:pPr>
-        <w:pStyle w:val="Heading2"/>
-      </w:pPr>
-      <w:bookmarkStart w:id="8" w:name="_Toc384401148"/>
+      <w:bookmarkStart w:id="8" w:name="_Toc384473044"/>
       <w:r>
-        <w:t>Game Information List</w:t>
+        <w:t>Game Information</w:t>
       </w:r>
       <w:bookmarkEnd w:id="8"/>
     </w:p>
@@ -2179,6 +2960,18 @@
           <w:p>
             <w:r>
               <w:tab/>
+              <w:t>"Title": "Game 2",</w:t>
+            </w:r>
+          </w:p>
+          <w:p>
+            <w:r>
+              <w:tab/>
+              <w:t xml:space="preserve">"Network": </w:t>
+            </w:r>
+          </w:p>
+          <w:p>
+            <w:r>
+              <w:tab/>
               <w:t>{</w:t>
             </w:r>
           </w:p>
@@ -2188,22 +2981,57 @@
             </w:r>
             <w:r>
               <w:tab/>
-              <w:t>"Title": "Game 1",</w:t>
-            </w:r>
-          </w:p>
-          <w:p>
-            <w:r>
-              <w:tab/>
-            </w:r>
-            <w:r>
-              <w:tab/>
-              <w:t xml:space="preserve">"Network": </w:t>
-            </w:r>
-          </w:p>
-          <w:p>
-            <w:r>
-              <w:tab/>
-            </w:r>
+              <w:t>"IP Address": "127.0.0.1",</w:t>
+            </w:r>
+          </w:p>
+          <w:p>
+            <w:r>
+              <w:tab/>
+            </w:r>
+            <w:r>
+              <w:tab/>
+              <w:t>"URL": "</w:t>
+            </w:r>
+            <w:proofErr w:type="spellStart"/>
+            <w:r>
+              <w:t>localhost</w:t>
+            </w:r>
+            <w:proofErr w:type="spellEnd"/>
+            <w:r>
+              <w:t>",</w:t>
+            </w:r>
+          </w:p>
+          <w:p>
+            <w:r>
+              <w:tab/>
+            </w:r>
+            <w:r>
+              <w:tab/>
+              <w:t>"Port": 6500,</w:t>
+            </w:r>
+          </w:p>
+          <w:p>
+            <w:r>
+              <w:tab/>
+            </w:r>
+            <w:r>
+              <w:tab/>
+              <w:t>"Communication": "HTTP",</w:t>
+            </w:r>
+          </w:p>
+          <w:p>
+            <w:r>
+              <w:tab/>
+              <w:t>},</w:t>
+            </w:r>
+          </w:p>
+          <w:p>
+            <w:r>
+              <w:tab/>
+              <w:t xml:space="preserve">"Parameters": </w:t>
+            </w:r>
+          </w:p>
+          <w:p>
             <w:r>
               <w:tab/>
               <w:t>{</w:t>
@@ -2215,81 +3043,16 @@
             </w:r>
             <w:r>
               <w:tab/>
-            </w:r>
-            <w:r>
-              <w:tab/>
-              <w:t>"IP Address": "127.0.0.1",</w:t>
-            </w:r>
-          </w:p>
-          <w:p>
-            <w:r>
-              <w:tab/>
-            </w:r>
-            <w:r>
-              <w:tab/>
-            </w:r>
-            <w:r>
-              <w:tab/>
-              <w:t>"URL": "</w:t>
-            </w:r>
-            <w:proofErr w:type="spellStart"/>
-            <w:r>
-              <w:t>localhost</w:t>
-            </w:r>
-            <w:proofErr w:type="spellEnd"/>
-            <w:r>
-              <w:t>",</w:t>
-            </w:r>
-          </w:p>
-          <w:p>
-            <w:r>
-              <w:tab/>
-            </w:r>
-            <w:r>
-              <w:tab/>
-            </w:r>
-            <w:r>
-              <w:tab/>
-              <w:t>"Port": 6500,</w:t>
-            </w:r>
-          </w:p>
-          <w:p>
-            <w:r>
-              <w:tab/>
-            </w:r>
-            <w:r>
-              <w:tab/>
-            </w:r>
-            <w:r>
-              <w:tab/>
-              <w:t>"Communication": "HTTP",</w:t>
-            </w:r>
-          </w:p>
-          <w:p>
-            <w:r>
-              <w:tab/>
-            </w:r>
-            <w:r>
-              <w:tab/>
-              <w:t>},</w:t>
-            </w:r>
-          </w:p>
-          <w:p>
-            <w:r>
-              <w:tab/>
-            </w:r>
-            <w:r>
-              <w:tab/>
-              <w:t xml:space="preserve">"Parameters": </w:t>
-            </w:r>
-          </w:p>
-          <w:p>
-            <w:r>
-              <w:tab/>
-            </w:r>
-            <w:r>
-              <w:tab/>
-              <w:t>{</w:t>
+              <w:t>"Minimum Players": 2,</w:t>
+            </w:r>
+          </w:p>
+          <w:p>
+            <w:r>
+              <w:tab/>
+            </w:r>
+            <w:r>
+              <w:tab/>
+              <w:t>"Maximum Players": 8,</w:t>
             </w:r>
           </w:p>
           <w:p>
@@ -2299,223 +3062,21 @@
             </w:r>
             <w:r>
               <w:tab/>
-            </w:r>
-            <w:r>
-              <w:tab/>
-              <w:t>"Minimum Players": 2,</w:t>
-            </w:r>
-          </w:p>
-          <w:p>
-            <w:r>
-              <w:tab/>
-            </w:r>
-            <w:r>
-              <w:tab/>
-            </w:r>
-            <w:r>
-              <w:tab/>
-              <w:t>"Maximum Players": 8,</w:t>
-            </w:r>
-          </w:p>
-          <w:p>
-            <w:r>
-              <w:tab/>
-            </w:r>
-            <w:r>
-              <w:tab/>
-            </w:r>
-            <w:r>
-              <w:tab/>
               <w:t>"Current Players": 4</w:t>
             </w:r>
           </w:p>
           <w:p>
             <w:r>
               <w:tab/>
-            </w:r>
-            <w:r>
-              <w:tab/>
               <w:t>}</w:t>
             </w:r>
           </w:p>
           <w:p>
             <w:r>
-              <w:tab/>
-              <w:t>},</w:t>
-            </w:r>
-          </w:p>
-          <w:p>
-            <w:r>
-              <w:tab/>
-              <w:t>{</w:t>
-            </w:r>
-          </w:p>
-          <w:p>
-            <w:r>
-              <w:tab/>
-            </w:r>
-            <w:r>
-              <w:tab/>
-              <w:t>"Title": "Game 2",</w:t>
-            </w:r>
-          </w:p>
-          <w:p>
-            <w:r>
-              <w:tab/>
-            </w:r>
-            <w:r>
-              <w:tab/>
-              <w:t xml:space="preserve">"Network": </w:t>
-            </w:r>
-          </w:p>
-          <w:p>
-            <w:r>
-              <w:tab/>
-            </w:r>
-            <w:r>
-              <w:tab/>
-              <w:t>{</w:t>
-            </w:r>
-          </w:p>
-          <w:p>
-            <w:r>
-              <w:tab/>
-            </w:r>
-            <w:r>
-              <w:tab/>
-            </w:r>
-            <w:r>
-              <w:tab/>
-              <w:t>"IP Address": "127.0.0.1",</w:t>
-            </w:r>
-          </w:p>
-          <w:p>
-            <w:r>
-              <w:tab/>
-            </w:r>
-            <w:r>
-              <w:tab/>
-            </w:r>
-            <w:r>
-              <w:tab/>
-              <w:t>"URL": "</w:t>
-            </w:r>
-            <w:proofErr w:type="spellStart"/>
-            <w:r>
-              <w:t>localhost</w:t>
-            </w:r>
-            <w:proofErr w:type="spellEnd"/>
-            <w:r>
-              <w:t>",</w:t>
-            </w:r>
-          </w:p>
-          <w:p>
-            <w:r>
-              <w:tab/>
-            </w:r>
-            <w:r>
-              <w:tab/>
-            </w:r>
-            <w:r>
-              <w:tab/>
-              <w:t>"Port": 6500,</w:t>
-            </w:r>
-          </w:p>
-          <w:p>
-            <w:r>
-              <w:tab/>
-            </w:r>
-            <w:r>
-              <w:tab/>
-            </w:r>
-            <w:r>
-              <w:tab/>
-              <w:t>"Communication": "HTTP",</w:t>
-            </w:r>
-          </w:p>
-          <w:p>
-            <w:r>
-              <w:tab/>
-            </w:r>
-            <w:r>
-              <w:tab/>
-              <w:t>},</w:t>
-            </w:r>
-          </w:p>
-          <w:p>
-            <w:r>
-              <w:tab/>
-            </w:r>
-            <w:r>
-              <w:tab/>
-              <w:t xml:space="preserve">"Parameters": </w:t>
-            </w:r>
-          </w:p>
-          <w:p>
-            <w:r>
-              <w:tab/>
-            </w:r>
-            <w:r>
-              <w:tab/>
-              <w:t>{</w:t>
-            </w:r>
-          </w:p>
-          <w:p>
-            <w:r>
-              <w:tab/>
-            </w:r>
-            <w:r>
-              <w:tab/>
-            </w:r>
-            <w:r>
-              <w:tab/>
-              <w:t>"Minimum Players": 2,</w:t>
-            </w:r>
-          </w:p>
-          <w:p>
-            <w:r>
-              <w:tab/>
-            </w:r>
-            <w:r>
-              <w:tab/>
-            </w:r>
-            <w:r>
-              <w:tab/>
-              <w:t>"Maximum Players": 8,</w:t>
-            </w:r>
-          </w:p>
-          <w:p>
-            <w:r>
-              <w:tab/>
-            </w:r>
-            <w:r>
-              <w:tab/>
-            </w:r>
-            <w:r>
-              <w:tab/>
-              <w:t>"Current Players": 4</w:t>
-            </w:r>
-          </w:p>
-          <w:p>
-            <w:r>
-              <w:tab/>
-            </w:r>
-            <w:r>
-              <w:tab/>
               <w:t>}</w:t>
             </w:r>
           </w:p>
-          <w:p>
-            <w:r>
-              <w:tab/>
-              <w:t>}</w:t>
-            </w:r>
-          </w:p>
-          <w:p>
-            <w:r>
-              <w:t>}</w:t>
-            </w:r>
-          </w:p>
+          <w:p/>
         </w:tc>
       </w:tr>
     </w:tbl>
@@ -2525,9 +3086,9 @@
       <w:pPr>
         <w:pStyle w:val="Heading2"/>
       </w:pPr>
-      <w:bookmarkStart w:id="9" w:name="_Toc384401149"/>
+      <w:bookmarkStart w:id="9" w:name="_Toc384473045"/>
       <w:r>
-        <w:t>Game Information</w:t>
+        <w:t>Server Chat Messages</w:t>
       </w:r>
       <w:bookmarkEnd w:id="9"/>
     </w:p>
@@ -2553,18 +3114,6 @@
           <w:p>
             <w:r>
               <w:tab/>
-              <w:t>"Title": "Game 2",</w:t>
-            </w:r>
-          </w:p>
-          <w:p>
-            <w:r>
-              <w:tab/>
-              <w:t xml:space="preserve">"Network": </w:t>
-            </w:r>
-          </w:p>
-          <w:p>
-            <w:r>
-              <w:tab/>
               <w:t>{</w:t>
             </w:r>
           </w:p>
@@ -2574,42 +3123,136 @@
             </w:r>
             <w:r>
               <w:tab/>
-              <w:t>"IP Address": "127.0.0.1",</w:t>
-            </w:r>
-          </w:p>
-          <w:p>
-            <w:r>
-              <w:tab/>
-            </w:r>
-            <w:r>
-              <w:tab/>
-              <w:t>"URL": "</w:t>
+              <w:t>"</w:t>
             </w:r>
             <w:proofErr w:type="spellStart"/>
             <w:r>
-              <w:t>localhost</w:t>
+              <w:t>SessionNumber</w:t>
             </w:r>
             <w:proofErr w:type="spellEnd"/>
             <w:r>
-              <w:t>",</w:t>
-            </w:r>
-          </w:p>
-          <w:p>
-            <w:r>
-              <w:tab/>
-            </w:r>
-            <w:r>
-              <w:tab/>
-              <w:t>"Port": 6500,</w:t>
-            </w:r>
-          </w:p>
-          <w:p>
-            <w:r>
-              <w:tab/>
-            </w:r>
-            <w:r>
-              <w:tab/>
-              <w:t>"Communication": "HTTP",</w:t>
+              <w:t>": 123,</w:t>
+            </w:r>
+          </w:p>
+          <w:p>
+            <w:r>
+              <w:tab/>
+            </w:r>
+            <w:r>
+              <w:tab/>
+              <w:t>"</w:t>
+            </w:r>
+            <w:proofErr w:type="spellStart"/>
+            <w:r>
+              <w:t>ChatMessage</w:t>
+            </w:r>
+            <w:proofErr w:type="spellEnd"/>
+            <w:r>
+              <w:t xml:space="preserve">": </w:t>
+            </w:r>
+          </w:p>
+          <w:p>
+            <w:r>
+              <w:tab/>
+            </w:r>
+            <w:r>
+              <w:tab/>
+              <w:t>{</w:t>
+            </w:r>
+          </w:p>
+          <w:p>
+            <w:r>
+              <w:tab/>
+            </w:r>
+            <w:r>
+              <w:tab/>
+            </w:r>
+            <w:r>
+              <w:tab/>
+              <w:t>"Type": "Server Chat",</w:t>
+            </w:r>
+          </w:p>
+          <w:p>
+            <w:r>
+              <w:tab/>
+            </w:r>
+            <w:r>
+              <w:tab/>
+            </w:r>
+            <w:r>
+              <w:tab/>
+              <w:t>"</w:t>
+            </w:r>
+            <w:proofErr w:type="spellStart"/>
+            <w:r>
+              <w:t>SessionNumber</w:t>
+            </w:r>
+            <w:proofErr w:type="spellEnd"/>
+            <w:r>
+              <w:t>": 123,</w:t>
+            </w:r>
+          </w:p>
+          <w:p>
+            <w:r>
+              <w:tab/>
+            </w:r>
+            <w:r>
+              <w:tab/>
+            </w:r>
+            <w:r>
+              <w:tab/>
+              <w:t>"Username": "user",</w:t>
+            </w:r>
+          </w:p>
+          <w:p>
+            <w:r>
+              <w:tab/>
+            </w:r>
+            <w:r>
+              <w:tab/>
+            </w:r>
+            <w:r>
+              <w:tab/>
+              <w:t>"Message": "user message",</w:t>
+            </w:r>
+          </w:p>
+          <w:p>
+            <w:r>
+              <w:tab/>
+            </w:r>
+            <w:r>
+              <w:tab/>
+            </w:r>
+            <w:r>
+              <w:tab/>
+              <w:t>"Status": "active",</w:t>
+            </w:r>
+          </w:p>
+          <w:p>
+            <w:r>
+              <w:tab/>
+            </w:r>
+            <w:r>
+              <w:tab/>
+            </w:r>
+            <w:r>
+              <w:tab/>
+              <w:t>"Source": "</w:t>
+            </w:r>
+            <w:r>
+              <w:t>Server</w:t>
+            </w:r>
+            <w:r>
+              <w:t>"</w:t>
+            </w:r>
+          </w:p>
+          <w:p>
+            <w:r>
+              <w:tab/>
+            </w:r>
+            <w:r>
+              <w:tab/>
+              <w:t xml:space="preserve">} </w:t>
             </w:r>
           </w:p>
           <w:p>
@@ -2621,12 +3264,6 @@
           <w:p>
             <w:r>
               <w:tab/>
-              <w:t xml:space="preserve">"Parameters": </w:t>
-            </w:r>
-          </w:p>
-          <w:p>
-            <w:r>
-              <w:tab/>
               <w:t>{</w:t>
             </w:r>
           </w:p>
@@ -2636,25 +3273,130 @@
             </w:r>
             <w:r>
               <w:tab/>
-              <w:t>"Minimum Players": 2,</w:t>
-            </w:r>
-          </w:p>
-          <w:p>
-            <w:r>
-              <w:tab/>
-            </w:r>
-            <w:r>
-              <w:tab/>
-              <w:t>"Maximum Players": 8,</w:t>
-            </w:r>
-          </w:p>
-          <w:p>
-            <w:r>
-              <w:tab/>
-            </w:r>
-            <w:r>
-              <w:tab/>
-              <w:t>"Current Players": 4</w:t>
+              <w:t>"</w:t>
+            </w:r>
+            <w:proofErr w:type="spellStart"/>
+            <w:r>
+              <w:t>SessionNumber</w:t>
+            </w:r>
+            <w:proofErr w:type="spellEnd"/>
+            <w:r>
+              <w:t>": 123,</w:t>
+            </w:r>
+          </w:p>
+          <w:p>
+            <w:r>
+              <w:tab/>
+            </w:r>
+            <w:r>
+              <w:tab/>
+              <w:t>"</w:t>
+            </w:r>
+            <w:proofErr w:type="spellStart"/>
+            <w:r>
+              <w:t>ChatMessage</w:t>
+            </w:r>
+            <w:proofErr w:type="spellEnd"/>
+            <w:r>
+              <w:t xml:space="preserve">": </w:t>
+            </w:r>
+          </w:p>
+          <w:p>
+            <w:r>
+              <w:tab/>
+            </w:r>
+            <w:r>
+              <w:tab/>
+              <w:t>{</w:t>
+            </w:r>
+          </w:p>
+          <w:p>
+            <w:r>
+              <w:tab/>
+            </w:r>
+            <w:r>
+              <w:tab/>
+            </w:r>
+            <w:r>
+              <w:tab/>
+              <w:t>"Type": "Server Chat",</w:t>
+            </w:r>
+          </w:p>
+          <w:p>
+            <w:r>
+              <w:tab/>
+            </w:r>
+            <w:r>
+              <w:tab/>
+            </w:r>
+            <w:r>
+              <w:tab/>
+              <w:t>"</w:t>
+            </w:r>
+            <w:proofErr w:type="spellStart"/>
+            <w:r>
+              <w:t>SessionNumber</w:t>
+            </w:r>
+            <w:proofErr w:type="spellEnd"/>
+            <w:r>
+              <w:t>": 123,</w:t>
+            </w:r>
+          </w:p>
+          <w:p>
+            <w:r>
+              <w:tab/>
+            </w:r>
+            <w:r>
+              <w:tab/>
+            </w:r>
+            <w:r>
+              <w:tab/>
+              <w:t>"Username": "user",</w:t>
+            </w:r>
+          </w:p>
+          <w:p>
+            <w:r>
+              <w:tab/>
+            </w:r>
+            <w:r>
+              <w:tab/>
+            </w:r>
+            <w:r>
+              <w:tab/>
+              <w:t>"Message": "user message",</w:t>
+            </w:r>
+          </w:p>
+          <w:p>
+            <w:r>
+              <w:tab/>
+            </w:r>
+            <w:r>
+              <w:tab/>
+            </w:r>
+            <w:r>
+              <w:tab/>
+              <w:t>"Status": "active",</w:t>
+            </w:r>
+          </w:p>
+          <w:p>
+            <w:r>
+              <w:tab/>
+            </w:r>
+            <w:r>
+              <w:tab/>
+            </w:r>
+            <w:r>
+              <w:tab/>
+              <w:t>"Source": "Server"</w:t>
+            </w:r>
+          </w:p>
+          <w:p>
+            <w:r>
+              <w:tab/>
+            </w:r>
+            <w:r>
+              <w:tab/>
+              <w:t xml:space="preserve">} </w:t>
             </w:r>
           </w:p>
           <w:p>
@@ -2668,20 +3410,17 @@
               <w:t>}</w:t>
             </w:r>
           </w:p>
-          <w:p/>
         </w:tc>
       </w:tr>
     </w:tbl>
-    <w:p/>
     <w:p/>
     <w:p>
       <w:pPr>
         <w:pStyle w:val="Heading2"/>
       </w:pPr>
-      <w:bookmarkStart w:id="10" w:name="_Toc384401150"/>
+      <w:bookmarkStart w:id="10" w:name="_Toc384473046"/>
       <w:r>
-        <w:lastRenderedPageBreak/>
-        <w:t>Server Chat Messages</w:t>
+        <w:t>Server Chat Message</w:t>
       </w:r>
       <w:bookmarkEnd w:id="10"/>
     </w:p>
@@ -2707,13 +3446,10 @@
           <w:p>
             <w:r>
               <w:tab/>
-              <w:t>{</w:t>
-            </w:r>
-          </w:p>
-          <w:p>
-            <w:r>
-              <w:tab/>
-            </w:r>
+              <w:t>"Type": "Server Chat",</w:t>
+            </w:r>
+          </w:p>
+          <w:p>
             <w:r>
               <w:tab/>
               <w:t>"</w:t>
@@ -2730,292 +3466,58 @@
           <w:p>
             <w:r>
               <w:tab/>
-            </w:r>
-            <w:r>
-              <w:tab/>
-              <w:t>"</w:t>
-            </w:r>
-            <w:proofErr w:type="spellStart"/>
-            <w:r>
-              <w:t>ChatMessage</w:t>
-            </w:r>
-            <w:proofErr w:type="spellEnd"/>
-            <w:r>
-              <w:t xml:space="preserve">": </w:t>
-            </w:r>
-          </w:p>
-          <w:p>
-            <w:r>
-              <w:tab/>
-            </w:r>
-            <w:r>
-              <w:tab/>
-              <w:t>{</w:t>
-            </w:r>
-          </w:p>
-          <w:p>
-            <w:r>
-              <w:tab/>
-            </w:r>
-            <w:r>
-              <w:tab/>
-            </w:r>
-            <w:r>
-              <w:tab/>
-              <w:t>"Type": "Server Chat",</w:t>
-            </w:r>
-          </w:p>
-          <w:p>
-            <w:r>
-              <w:tab/>
-            </w:r>
-            <w:r>
-              <w:tab/>
-            </w:r>
-            <w:r>
-              <w:tab/>
-              <w:t>"</w:t>
-            </w:r>
-            <w:proofErr w:type="spellStart"/>
-            <w:r>
-              <w:t>SessionNumber</w:t>
-            </w:r>
-            <w:proofErr w:type="spellEnd"/>
-            <w:r>
-              <w:t>": 123,</w:t>
-            </w:r>
-          </w:p>
-          <w:p>
-            <w:r>
-              <w:tab/>
-            </w:r>
-            <w:r>
-              <w:tab/>
-            </w:r>
-            <w:r>
-              <w:tab/>
               <w:t>"Username": "user",</w:t>
             </w:r>
           </w:p>
           <w:p>
             <w:r>
               <w:tab/>
-            </w:r>
-            <w:r>
-              <w:tab/>
-            </w:r>
-            <w:r>
-              <w:tab/>
               <w:t>"Message": "user message",</w:t>
             </w:r>
           </w:p>
           <w:p>
             <w:r>
               <w:tab/>
-            </w:r>
-            <w:r>
-              <w:tab/>
-            </w:r>
-            <w:r>
-              <w:tab/>
               <w:t>"Status": "active",</w:t>
             </w:r>
           </w:p>
           <w:p>
             <w:r>
               <w:tab/>
-            </w:r>
-            <w:r>
-              <w:tab/>
-            </w:r>
-            <w:r>
-              <w:tab/>
-              <w:t>"Source": "</w:t>
-            </w:r>
-            <w:r>
-              <w:t>Server</w:t>
-            </w:r>
-            <w:r>
-              <w:t>"</w:t>
-            </w:r>
-          </w:p>
-          <w:p>
-            <w:r>
-              <w:tab/>
-            </w:r>
-            <w:r>
-              <w:tab/>
+              <w:t>"Source": "Server"</w:t>
+            </w:r>
+          </w:p>
+          <w:p>
+            <w:r>
               <w:t xml:space="preserve">} </w:t>
-            </w:r>
-          </w:p>
-          <w:p>
-            <w:r>
-              <w:tab/>
-              <w:t>},</w:t>
-            </w:r>
-          </w:p>
-          <w:p>
-            <w:r>
-              <w:tab/>
-              <w:t>{</w:t>
-            </w:r>
-          </w:p>
-          <w:p>
-            <w:r>
-              <w:tab/>
-            </w:r>
-            <w:r>
-              <w:tab/>
-              <w:t>"</w:t>
-            </w:r>
-            <w:proofErr w:type="spellStart"/>
-            <w:r>
-              <w:t>SessionNumber</w:t>
-            </w:r>
-            <w:proofErr w:type="spellEnd"/>
-            <w:r>
-              <w:t>": 123,</w:t>
-            </w:r>
-          </w:p>
-          <w:p>
-            <w:r>
-              <w:tab/>
-            </w:r>
-            <w:r>
-              <w:tab/>
-              <w:t>"</w:t>
-            </w:r>
-            <w:proofErr w:type="spellStart"/>
-            <w:r>
-              <w:t>ChatMessage</w:t>
-            </w:r>
-            <w:proofErr w:type="spellEnd"/>
-            <w:r>
-              <w:t xml:space="preserve">": </w:t>
-            </w:r>
-          </w:p>
-          <w:p>
-            <w:r>
-              <w:tab/>
-            </w:r>
-            <w:r>
-              <w:tab/>
-              <w:t>{</w:t>
-            </w:r>
-          </w:p>
-          <w:p>
-            <w:r>
-              <w:tab/>
-            </w:r>
-            <w:r>
-              <w:tab/>
-            </w:r>
-            <w:r>
-              <w:tab/>
-              <w:t>"Type": "Server Chat",</w:t>
-            </w:r>
-          </w:p>
-          <w:p>
-            <w:r>
-              <w:tab/>
-            </w:r>
-            <w:r>
-              <w:tab/>
-            </w:r>
-            <w:r>
-              <w:tab/>
-              <w:t>"</w:t>
-            </w:r>
-            <w:proofErr w:type="spellStart"/>
-            <w:r>
-              <w:t>SessionNumber</w:t>
-            </w:r>
-            <w:proofErr w:type="spellEnd"/>
-            <w:r>
-              <w:t>": 123,</w:t>
-            </w:r>
-          </w:p>
-          <w:p>
-            <w:r>
-              <w:tab/>
-            </w:r>
-            <w:r>
-              <w:tab/>
-            </w:r>
-            <w:r>
-              <w:tab/>
-              <w:t>"Username": "user",</w:t>
-            </w:r>
-          </w:p>
-          <w:p>
-            <w:r>
-              <w:tab/>
-            </w:r>
-            <w:r>
-              <w:tab/>
-            </w:r>
-            <w:r>
-              <w:tab/>
-              <w:t>"Message": "user message",</w:t>
-            </w:r>
-          </w:p>
-          <w:p>
-            <w:r>
-              <w:tab/>
-            </w:r>
-            <w:r>
-              <w:tab/>
-            </w:r>
-            <w:r>
-              <w:tab/>
-              <w:t>"Status": "active",</w:t>
-            </w:r>
-          </w:p>
-          <w:p>
-            <w:r>
-              <w:tab/>
-            </w:r>
-            <w:r>
-              <w:tab/>
-            </w:r>
-            <w:r>
-              <w:tab/>
-              <w:t>"Source": "Server"</w:t>
-            </w:r>
-          </w:p>
-          <w:p>
-            <w:r>
-              <w:tab/>
-            </w:r>
-            <w:r>
-              <w:tab/>
-              <w:t xml:space="preserve">} </w:t>
-            </w:r>
-          </w:p>
-          <w:p>
-            <w:r>
-              <w:tab/>
-              <w:t>}</w:t>
-            </w:r>
-          </w:p>
-          <w:p>
-            <w:r>
-              <w:t>}</w:t>
             </w:r>
           </w:p>
         </w:tc>
       </w:tr>
     </w:tbl>
-    <w:p/>
+    <w:p>
+      <w:pPr>
+        <w:pStyle w:val="Heading1"/>
+      </w:pPr>
+      <w:r>
+        <w:br w:type="page"/>
+      </w:r>
+      <w:bookmarkStart w:id="11" w:name="_Toc384473047"/>
+      <w:r>
+        <w:lastRenderedPageBreak/>
+        <w:t>Game Engine</w:t>
+      </w:r>
+      <w:bookmarkEnd w:id="11"/>
+    </w:p>
     <w:p>
       <w:pPr>
         <w:pStyle w:val="Heading2"/>
       </w:pPr>
-      <w:bookmarkStart w:id="11" w:name="_Toc384401151"/>
+      <w:bookmarkStart w:id="12" w:name="_Toc384473048"/>
       <w:r>
-        <w:t>Server Chat Message</w:t>
+        <w:t>Sever Sessions</w:t>
       </w:r>
-      <w:bookmarkEnd w:id="11"/>
+      <w:bookmarkEnd w:id="12"/>
     </w:p>
     <w:tbl>
       <w:tblPr>
@@ -3039,7 +3541,12 @@
           <w:p>
             <w:r>
               <w:tab/>
-              <w:t>"</w:t>
+            </w:r>
+            <w:r>
+              <w:t>{</w:t>
+            </w:r>
+            <w:r>
+              <w:t>{"</w:t>
             </w:r>
             <w:proofErr w:type="spellStart"/>
             <w:r>
@@ -3047,45 +3554,32 @@
             </w:r>
             <w:proofErr w:type="spellEnd"/>
             <w:r>
-              <w:t>": 123,</w:t>
-            </w:r>
-          </w:p>
-          <w:p>
-            <w:r>
-              <w:tab/>
-              <w:t>"</w:t>
+              <w:t>": 123, "Username": "user"}</w:t>
+            </w:r>
+            <w:r>
+              <w:t>, "</w:t>
             </w:r>
             <w:proofErr w:type="spellStart"/>
             <w:r>
-              <w:t>ChatMessage</w:t>
+              <w:t>SessionNumber</w:t>
             </w:r>
             <w:proofErr w:type="spellEnd"/>
             <w:r>
-              <w:t xml:space="preserve">": </w:t>
-            </w:r>
-          </w:p>
-          <w:p>
-            <w:r>
-              <w:tab/>
-              <w:t>{</w:t>
-            </w:r>
-          </w:p>
-          <w:p>
-            <w:r>
-              <w:tab/>
-            </w:r>
-            <w:r>
-              <w:tab/>
-              <w:t>"Type": "Server Chat",</w:t>
-            </w:r>
-          </w:p>
-          <w:p>
-            <w:r>
-              <w:tab/>
-            </w:r>
-            <w:r>
-              <w:tab/>
-              <w:t>"</w:t>
+              <w:t>": 123</w:t>
+            </w:r>
+            <w:r>
+              <w:t>}</w:t>
+            </w:r>
+            <w:r>
+              <w:t>,</w:t>
+            </w:r>
+          </w:p>
+          <w:p>
+            <w:r>
+              <w:tab/>
+            </w:r>
+            <w:r>
+              <w:t>{{"</w:t>
             </w:r>
             <w:proofErr w:type="spellStart"/>
             <w:r>
@@ -3093,49 +3587,15 @@
             </w:r>
             <w:proofErr w:type="spellEnd"/>
             <w:r>
-              <w:t>": 123,</w:t>
-            </w:r>
-          </w:p>
-          <w:p>
-            <w:r>
-              <w:tab/>
-            </w:r>
-            <w:r>
-              <w:tab/>
-              <w:t>"Username": "user",</w:t>
-            </w:r>
-          </w:p>
-          <w:p>
-            <w:r>
-              <w:tab/>
-            </w:r>
-            <w:r>
-              <w:tab/>
-              <w:t>"Message": "user message",</w:t>
-            </w:r>
-          </w:p>
-          <w:p>
-            <w:r>
-              <w:tab/>
-            </w:r>
-            <w:r>
-              <w:tab/>
-              <w:t>"Status": "active",</w:t>
-            </w:r>
-          </w:p>
-          <w:p>
-            <w:r>
-              <w:tab/>
-            </w:r>
-            <w:r>
-              <w:tab/>
-              <w:t>"Source": "Server"</w:t>
-            </w:r>
-          </w:p>
-          <w:p>
-            <w:r>
-              <w:tab/>
-              <w:t xml:space="preserve">} </w:t>
+              <w:t>": 123, "Username": "user"}, "</w:t>
+            </w:r>
+            <w:proofErr w:type="spellStart"/>
+            <w:r>
+              <w:t>SessionNumber</w:t>
+            </w:r>
+            <w:proofErr w:type="spellEnd"/>
+            <w:r>
+              <w:t>": 123}</w:t>
             </w:r>
           </w:p>
           <w:p>
@@ -3146,27 +3606,14 @@
         </w:tc>
       </w:tr>
     </w:tbl>
-    <w:p>
-      <w:pPr>
-        <w:pStyle w:val="Heading1"/>
-      </w:pPr>
-      <w:r>
-        <w:br w:type="page"/>
-      </w:r>
-      <w:bookmarkStart w:id="12" w:name="_Toc384401152"/>
-      <w:r>
-        <w:lastRenderedPageBreak/>
-        <w:t>Game Engine</w:t>
-      </w:r>
-      <w:bookmarkEnd w:id="12"/>
-    </w:p>
+    <w:p/>
     <w:p>
       <w:pPr>
         <w:pStyle w:val="Heading2"/>
       </w:pPr>
-      <w:bookmarkStart w:id="13" w:name="_Toc384401153"/>
+      <w:bookmarkStart w:id="13" w:name="_Toc384473049"/>
       <w:r>
-        <w:t>Sever Sessions</w:t>
+        <w:t>Server Session</w:t>
       </w:r>
       <w:bookmarkEnd w:id="13"/>
     </w:p>
@@ -3186,12 +3633,6 @@
           </w:tcPr>
           <w:p>
             <w:r>
-              <w:t>{</w:t>
-            </w:r>
-          </w:p>
-          <w:p>
-            <w:r>
-              <w:tab/>
               <w:t>{"</w:t>
             </w:r>
             <w:proofErr w:type="spellStart"/>
@@ -3200,26 +3641,7 @@
             </w:r>
             <w:proofErr w:type="spellEnd"/>
             <w:r>
-              <w:t>": 123, "Username": "user"},</w:t>
-            </w:r>
-          </w:p>
-          <w:p>
-            <w:r>
-              <w:tab/>
-              <w:t>{"</w:t>
-            </w:r>
-            <w:proofErr w:type="spellStart"/>
-            <w:r>
-              <w:t>SessionNumber</w:t>
-            </w:r>
-            <w:proofErr w:type="spellEnd"/>
-            <w:r>
               <w:t>": 123, "Username": "user"}</w:t>
-            </w:r>
-          </w:p>
-          <w:p>
-            <w:r>
-              <w:t>}</w:t>
             </w:r>
           </w:p>
         </w:tc>
@@ -3230,9 +3652,9 @@
       <w:pPr>
         <w:pStyle w:val="Heading2"/>
       </w:pPr>
-      <w:bookmarkStart w:id="14" w:name="_Toc384401154"/>
+      <w:bookmarkStart w:id="14" w:name="_Toc384473050"/>
       <w:r>
-        <w:t>Server Session</w:t>
+        <w:t>Game Sessions</w:t>
       </w:r>
       <w:bookmarkEnd w:id="14"/>
     </w:p>
@@ -3252,7 +3674,13 @@
           </w:tcPr>
           <w:p>
             <w:r>
-              <w:t>{"</w:t>
+              <w:t>{</w:t>
+            </w:r>
+          </w:p>
+          <w:p>
+            <w:r>
+              <w:tab/>
+              <w:t>{{"</w:t>
             </w:r>
             <w:proofErr w:type="spellStart"/>
             <w:r>
@@ -3260,7 +3688,60 @@
             </w:r>
             <w:proofErr w:type="spellEnd"/>
             <w:r>
-              <w:t>": 123, "Username": "user"}</w:t>
+              <w:t>": 123, "</w:t>
+            </w:r>
+            <w:proofErr w:type="spellStart"/>
+            <w:r>
+              <w:t>PlayerName</w:t>
+            </w:r>
+            <w:proofErr w:type="spellEnd"/>
+            <w:r>
+              <w:t>": "player"}, "</w:t>
+            </w:r>
+            <w:proofErr w:type="spellStart"/>
+            <w:r>
+              <w:t>SessionNumber</w:t>
+            </w:r>
+            <w:proofErr w:type="spellEnd"/>
+            <w:r>
+              <w:t>": 123},</w:t>
+            </w:r>
+          </w:p>
+          <w:p>
+            <w:r>
+              <w:tab/>
+            </w:r>
+            <w:r>
+              <w:t>{{"</w:t>
+            </w:r>
+            <w:proofErr w:type="spellStart"/>
+            <w:r>
+              <w:t>SessionNumber</w:t>
+            </w:r>
+            <w:proofErr w:type="spellEnd"/>
+            <w:r>
+              <w:t>": 123, "</w:t>
+            </w:r>
+            <w:proofErr w:type="spellStart"/>
+            <w:r>
+              <w:t>PlayerName</w:t>
+            </w:r>
+            <w:proofErr w:type="spellEnd"/>
+            <w:r>
+              <w:t>": "player"}, "</w:t>
+            </w:r>
+            <w:proofErr w:type="spellStart"/>
+            <w:r>
+              <w:t>SessionNumber</w:t>
+            </w:r>
+            <w:proofErr w:type="spellEnd"/>
+            <w:r>
+              <w:t>": 123}</w:t>
+            </w:r>
+          </w:p>
+          <w:p>
+            <w:r>
+              <w:t>}</w:t>
             </w:r>
           </w:p>
         </w:tc>
@@ -3271,9 +3752,9 @@
       <w:pPr>
         <w:pStyle w:val="Heading2"/>
       </w:pPr>
-      <w:bookmarkStart w:id="15" w:name="_Toc384401155"/>
+      <w:bookmarkStart w:id="15" w:name="_Toc384473051"/>
       <w:r>
-        <w:t>Game Sessions</w:t>
+        <w:t>Game Session</w:t>
       </w:r>
       <w:bookmarkEnd w:id="15"/>
     </w:p>
@@ -3293,12 +3774,6 @@
           </w:tcPr>
           <w:p>
             <w:r>
-              <w:t>{</w:t>
-            </w:r>
-          </w:p>
-          <w:p>
-            <w:r>
-              <w:tab/>
               <w:t>{"</w:t>
             </w:r>
             <w:proofErr w:type="spellStart"/>
@@ -3315,46 +3790,7 @@
             </w:r>
             <w:proofErr w:type="spellEnd"/>
             <w:r>
-              <w:t>": "</w:t>
-            </w:r>
-            <w:r>
-              <w:t>player</w:t>
-            </w:r>
-            <w:r>
-              <w:t>"},</w:t>
-            </w:r>
-          </w:p>
-          <w:p>
-            <w:r>
-              <w:tab/>
-              <w:t>{"</w:t>
-            </w:r>
-            <w:proofErr w:type="spellStart"/>
-            <w:r>
-              <w:t>SessionNumber</w:t>
-            </w:r>
-            <w:proofErr w:type="spellEnd"/>
-            <w:r>
-              <w:t>": 123, "</w:t>
-            </w:r>
-            <w:proofErr w:type="spellStart"/>
-            <w:r>
-              <w:t>PlayerName</w:t>
-            </w:r>
-            <w:proofErr w:type="spellEnd"/>
-            <w:r>
-              <w:t>": "</w:t>
-            </w:r>
-            <w:r>
-              <w:t>player</w:t>
-            </w:r>
-            <w:r>
-              <w:t>"}</w:t>
-            </w:r>
-          </w:p>
-          <w:p>
-            <w:r>
-              <w:t>}</w:t>
+              <w:t>": "player"}</w:t>
             </w:r>
           </w:p>
         </w:tc>
@@ -3365,9 +3801,12 @@
       <w:pPr>
         <w:pStyle w:val="Heading2"/>
       </w:pPr>
-      <w:bookmarkStart w:id="16" w:name="_Toc384401156"/>
+      <w:bookmarkStart w:id="16" w:name="_Toc384473052"/>
       <w:r>
-        <w:t>Game Session</w:t>
+        <w:t>Player</w:t>
+      </w:r>
+      <w:r>
+        <w:t>s</w:t>
       </w:r>
       <w:bookmarkEnd w:id="16"/>
     </w:p>
@@ -3387,15 +3826,67 @@
           </w:tcPr>
           <w:p>
             <w:r>
-              <w:t>{"</w:t>
+              <w:t>{</w:t>
+            </w:r>
+          </w:p>
+          <w:p>
+            <w:r>
+              <w:tab/>
+            </w:r>
+            <w:r>
+              <w:t>{</w:t>
+            </w:r>
+          </w:p>
+          <w:p>
+            <w:r>
+              <w:tab/>
+            </w:r>
+            <w:r>
+              <w:tab/>
+              <w:t>"</w:t>
             </w:r>
             <w:proofErr w:type="spellStart"/>
             <w:r>
-              <w:t>SessionNumber</w:t>
+              <w:t>PlayerName</w:t>
             </w:r>
             <w:proofErr w:type="spellEnd"/>
             <w:r>
-              <w:t>": 123, "</w:t>
+              <w:t>":  "player",</w:t>
+            </w:r>
+          </w:p>
+          <w:p>
+            <w:r>
+              <w:tab/>
+            </w:r>
+            <w:r>
+              <w:tab/>
+              <w:t>"Player</w:t>
+            </w:r>
+            <w:r>
+              <w:t xml:space="preserve">": </w:t>
+            </w:r>
+          </w:p>
+          <w:p>
+            <w:r>
+              <w:tab/>
+            </w:r>
+            <w:r>
+              <w:tab/>
+              <w:t>{</w:t>
+            </w:r>
+          </w:p>
+          <w:p>
+            <w:r>
+              <w:tab/>
+            </w:r>
+            <w:r>
+              <w:tab/>
+            </w:r>
+            <w:r>
+              <w:tab/>
+            </w:r>
+            <w:r>
+              <w:t>"</w:t>
             </w:r>
             <w:proofErr w:type="spellStart"/>
             <w:r>
@@ -3403,7 +3894,138 @@
             </w:r>
             <w:proofErr w:type="spellEnd"/>
             <w:r>
-              <w:t>": "player"}</w:t>
+              <w:t>":  "</w:t>
+            </w:r>
+            <w:r>
+              <w:t>player</w:t>
+            </w:r>
+            <w:r>
+              <w:t>",</w:t>
+            </w:r>
+          </w:p>
+          <w:p>
+            <w:r>
+              <w:tab/>
+            </w:r>
+            <w:r>
+              <w:tab/>
+            </w:r>
+            <w:r>
+              <w:t xml:space="preserve"> </w:t>
+            </w:r>
+            <w:r>
+              <w:t>. . .</w:t>
+            </w:r>
+          </w:p>
+          <w:p>
+            <w:r>
+              <w:tab/>
+            </w:r>
+            <w:r>
+              <w:tab/>
+            </w:r>
+            <w:r>
+              <w:t>}</w:t>
+            </w:r>
+          </w:p>
+          <w:p>
+            <w:r>
+              <w:tab/>
+            </w:r>
+            <w:r>
+              <w:t>},</w:t>
+            </w:r>
+          </w:p>
+          <w:p>
+            <w:r>
+              <w:tab/>
+              <w:t>{</w:t>
+            </w:r>
+          </w:p>
+          <w:p>
+            <w:r>
+              <w:tab/>
+            </w:r>
+            <w:r>
+              <w:tab/>
+              <w:t>"</w:t>
+            </w:r>
+            <w:proofErr w:type="spellStart"/>
+            <w:r>
+              <w:t>PlayerName</w:t>
+            </w:r>
+            <w:proofErr w:type="spellEnd"/>
+            <w:r>
+              <w:t>":  "player",</w:t>
+            </w:r>
+          </w:p>
+          <w:p>
+            <w:r>
+              <w:tab/>
+            </w:r>
+            <w:r>
+              <w:tab/>
+              <w:t xml:space="preserve">"Player": </w:t>
+            </w:r>
+          </w:p>
+          <w:p>
+            <w:r>
+              <w:tab/>
+            </w:r>
+            <w:r>
+              <w:tab/>
+              <w:t>{</w:t>
+            </w:r>
+          </w:p>
+          <w:p>
+            <w:r>
+              <w:tab/>
+            </w:r>
+            <w:r>
+              <w:tab/>
+            </w:r>
+            <w:r>
+              <w:tab/>
+              <w:t>"</w:t>
+            </w:r>
+            <w:proofErr w:type="spellStart"/>
+            <w:r>
+              <w:t>PlayerName</w:t>
+            </w:r>
+            <w:proofErr w:type="spellEnd"/>
+            <w:r>
+              <w:t>":  "player",</w:t>
+            </w:r>
+          </w:p>
+          <w:p>
+            <w:r>
+              <w:tab/>
+            </w:r>
+            <w:r>
+              <w:tab/>
+              <w:t xml:space="preserve"> . . .</w:t>
+            </w:r>
+          </w:p>
+          <w:p>
+            <w:r>
+              <w:tab/>
+            </w:r>
+            <w:r>
+              <w:tab/>
+              <w:t>}</w:t>
+            </w:r>
+          </w:p>
+          <w:p>
+            <w:r>
+              <w:tab/>
+            </w:r>
+            <w:r>
+              <w:t>}</w:t>
+            </w:r>
+          </w:p>
+          <w:p>
+            <w:r>
+              <w:t>}</w:t>
             </w:r>
           </w:p>
         </w:tc>
@@ -3414,12 +4036,9 @@
       <w:pPr>
         <w:pStyle w:val="Heading2"/>
       </w:pPr>
-      <w:bookmarkStart w:id="17" w:name="_Toc384401157"/>
+      <w:bookmarkStart w:id="17" w:name="_Toc384473053"/>
       <w:r>
         <w:t>Player</w:t>
-      </w:r>
-      <w:r>
-        <w:t>s</w:t>
       </w:r>
       <w:bookmarkEnd w:id="17"/>
     </w:p>
@@ -3445,17 +4064,6 @@
           <w:p>
             <w:r>
               <w:tab/>
-              <w:t>{</w:t>
-            </w:r>
-          </w:p>
-          <w:p>
-            <w:r>
-              <w:tab/>
-            </w:r>
-            <w:r>
-              <w:tab/>
-            </w:r>
-            <w:r>
               <w:t>"</w:t>
             </w:r>
             <w:proofErr w:type="spellStart"/>
@@ -3464,75 +4072,14 @@
             </w:r>
             <w:proofErr w:type="spellEnd"/>
             <w:r>
-              <w:t>":  "</w:t>
-            </w:r>
-            <w:r>
-              <w:t>player</w:t>
-            </w:r>
-            <w:r>
-              <w:t>",</w:t>
-            </w:r>
-          </w:p>
-          <w:p>
-            <w:r>
-              <w:tab/>
-            </w:r>
-            <w:r>
-              <w:tab/>
-            </w:r>
-            <w:r>
-              <w:t xml:space="preserve"> </w:t>
-            </w:r>
-            <w:r>
-              <w:t>. . .</w:t>
-            </w:r>
-          </w:p>
-          <w:p>
-            <w:r>
-              <w:tab/>
-            </w:r>
-            <w:r>
-              <w:t>},</w:t>
-            </w:r>
-          </w:p>
-          <w:p>
-            <w:r>
-              <w:tab/>
-            </w:r>
-            <w:r>
-              <w:t>{</w:t>
-            </w:r>
-          </w:p>
-          <w:p>
-            <w:r>
-              <w:tab/>
-            </w:r>
-            <w:r>
-              <w:tab/>
-              <w:t>"</w:t>
-            </w:r>
-            <w:proofErr w:type="spellStart"/>
-            <w:r>
-              <w:t>PlayerName</w:t>
-            </w:r>
-            <w:proofErr w:type="spellEnd"/>
-            <w:r>
               <w:t>":  "player",</w:t>
             </w:r>
           </w:p>
           <w:p>
             <w:r>
-              <w:tab/>
-            </w:r>
-            <w:r>
+              <w:lastRenderedPageBreak/>
               <w:tab/>
               <w:t xml:space="preserve"> . . .</w:t>
-            </w:r>
-          </w:p>
-          <w:p>
-            <w:r>
-              <w:tab/>
-              <w:t>}</w:t>
             </w:r>
           </w:p>
           <w:p>
@@ -3548,9 +4095,9 @@
       <w:pPr>
         <w:pStyle w:val="Heading2"/>
       </w:pPr>
-      <w:bookmarkStart w:id="18" w:name="_Toc384401158"/>
+      <w:bookmarkStart w:id="18" w:name="_Toc384473054"/>
       <w:r>
-        <w:t>Player</w:t>
+        <w:t>Game</w:t>
       </w:r>
       <w:bookmarkEnd w:id="18"/>
     </w:p>
@@ -3576,20 +4123,6 @@
           <w:p>
             <w:r>
               <w:tab/>
-              <w:t>"</w:t>
-            </w:r>
-            <w:proofErr w:type="spellStart"/>
-            <w:r>
-              <w:t>PlayerName</w:t>
-            </w:r>
-            <w:proofErr w:type="spellEnd"/>
-            <w:r>
-              <w:t>":  "player",</w:t>
-            </w:r>
-          </w:p>
-          <w:p>
-            <w:r>
-              <w:tab/>
               <w:t xml:space="preserve"> . . .</w:t>
             </w:r>
           </w:p>
@@ -3606,9 +4139,12 @@
       <w:pPr>
         <w:pStyle w:val="Heading2"/>
       </w:pPr>
-      <w:bookmarkStart w:id="19" w:name="_Toc384401159"/>
+      <w:bookmarkStart w:id="19" w:name="_Toc384473055"/>
       <w:r>
-        <w:t>Game</w:t>
+        <w:t>Game Update</w:t>
+      </w:r>
+      <w:r>
+        <w:t>s</w:t>
       </w:r>
       <w:bookmarkEnd w:id="19"/>
     </w:p>
@@ -3634,7 +4170,81 @@
           <w:p>
             <w:r>
               <w:tab/>
-              <w:t xml:space="preserve"> . . .</w:t>
+            </w:r>
+            <w:r>
+              <w:t>{</w:t>
+            </w:r>
+            <w:r>
+              <w:t>"</w:t>
+            </w:r>
+            <w:proofErr w:type="spellStart"/>
+            <w:r>
+              <w:t>SessionNumber</w:t>
+            </w:r>
+            <w:proofErr w:type="spellEnd"/>
+            <w:r>
+              <w:t>": 123</w:t>
+            </w:r>
+            <w:r>
+              <w:t xml:space="preserve">, </w:t>
+            </w:r>
+            <w:r>
+              <w:t>"</w:t>
+            </w:r>
+            <w:proofErr w:type="spellStart"/>
+            <w:r>
+              <w:t>GameUpdate</w:t>
+            </w:r>
+            <w:proofErr w:type="spellEnd"/>
+            <w:r>
+              <w:t xml:space="preserve">": </w:t>
+            </w:r>
+            <w:proofErr w:type="gramStart"/>
+            <w:r>
+              <w:t>{ .</w:t>
+            </w:r>
+            <w:proofErr w:type="gramEnd"/>
+            <w:r>
+              <w:t xml:space="preserve"> . . }},</w:t>
+            </w:r>
+          </w:p>
+          <w:p>
+            <w:r>
+              <w:tab/>
+              <w:t>{</w:t>
+            </w:r>
+            <w:r>
+              <w:t>"</w:t>
+            </w:r>
+            <w:proofErr w:type="spellStart"/>
+            <w:r>
+              <w:t>SessionNumber</w:t>
+            </w:r>
+            <w:proofErr w:type="spellEnd"/>
+            <w:r>
+              <w:t>": 123</w:t>
+            </w:r>
+            <w:r>
+              <w:t xml:space="preserve">, </w:t>
+            </w:r>
+            <w:r>
+              <w:t>"</w:t>
+            </w:r>
+            <w:proofErr w:type="spellStart"/>
+            <w:r>
+              <w:t>GameUpdate</w:t>
+            </w:r>
+            <w:proofErr w:type="spellEnd"/>
+            <w:r>
+              <w:t xml:space="preserve">": </w:t>
+            </w:r>
+            <w:proofErr w:type="gramStart"/>
+            <w:r>
+              <w:t>{ .</w:t>
+            </w:r>
+            <w:proofErr w:type="gramEnd"/>
+            <w:r>
+              <w:t xml:space="preserve"> . . }}</w:t>
             </w:r>
           </w:p>
           <w:p>
@@ -3645,13 +4255,13 @@
         </w:tc>
       </w:tr>
     </w:tbl>
+    <w:p/>
     <w:p>
       <w:pPr>
         <w:pStyle w:val="Heading2"/>
       </w:pPr>
-      <w:bookmarkStart w:id="20" w:name="_Toc384401160"/>
+      <w:bookmarkStart w:id="20" w:name="_Toc384473056"/>
       <w:r>
-        <w:lastRenderedPageBreak/>
         <w:t>Game</w:t>
       </w:r>
       <w:r>
@@ -3697,7 +4307,7 @@
       <w:pPr>
         <w:pStyle w:val="Heading2"/>
       </w:pPr>
-      <w:bookmarkStart w:id="21" w:name="_Toc384401161"/>
+      <w:bookmarkStart w:id="21" w:name="_Toc384473057"/>
       <w:r>
         <w:t>Game Information</w:t>
       </w:r>
@@ -3725,7 +4335,10 @@
           <w:p>
             <w:r>
               <w:tab/>
-              <w:t>"Title": "Game 2",</w:t>
+              <w:t>"Title": "Game 1</w:t>
+            </w:r>
+            <w:r>
+              <w:t>",</w:t>
             </w:r>
           </w:p>
           <w:p>
@@ -3840,7 +4453,6 @@
               <w:t>}</w:t>
             </w:r>
           </w:p>
-          <w:p/>
         </w:tc>
       </w:tr>
     </w:tbl>
@@ -3850,7 +4462,7 @@
       <w:pPr>
         <w:pStyle w:val="Heading2"/>
       </w:pPr>
-      <w:bookmarkStart w:id="22" w:name="_Toc384401162"/>
+      <w:bookmarkStart w:id="22" w:name="_Toc384473058"/>
       <w:r>
         <w:t>Game</w:t>
       </w:r>
@@ -3903,6 +4515,7 @@
           </w:p>
           <w:p>
             <w:r>
+              <w:lastRenderedPageBreak/>
               <w:tab/>
             </w:r>
             <w:r>
@@ -4117,7 +4730,6 @@
           </w:p>
           <w:p>
             <w:r>
-              <w:lastRenderedPageBreak/>
               <w:tab/>
             </w:r>
             <w:r>
@@ -4192,7 +4804,7 @@
       <w:pPr>
         <w:pStyle w:val="Heading2"/>
       </w:pPr>
-      <w:bookmarkStart w:id="23" w:name="_Toc384401163"/>
+      <w:bookmarkStart w:id="23" w:name="_Toc384473059"/>
       <w:r>
         <w:t>Game</w:t>
       </w:r>
@@ -4223,6 +4835,18 @@
           <w:p>
             <w:r>
               <w:tab/>
+              <w:t>"Type": "</w:t>
+            </w:r>
+            <w:r>
+              <w:t>Game</w:t>
+            </w:r>
+            <w:r>
+              <w:t xml:space="preserve"> Chat",</w:t>
+            </w:r>
+          </w:p>
+          <w:p>
+            <w:r>
+              <w:tab/>
               <w:t>"</w:t>
             </w:r>
             <w:proofErr w:type="spellStart"/>
@@ -4237,95 +4861,25 @@
           <w:p>
             <w:r>
               <w:tab/>
-              <w:t>"</w:t>
-            </w:r>
-            <w:proofErr w:type="spellStart"/>
-            <w:r>
-              <w:t>ChatMessage</w:t>
-            </w:r>
-            <w:proofErr w:type="spellEnd"/>
-            <w:r>
-              <w:t xml:space="preserve">": </w:t>
-            </w:r>
-          </w:p>
-          <w:p>
-            <w:r>
-              <w:tab/>
-              <w:t>{</w:t>
-            </w:r>
-          </w:p>
-          <w:p>
-            <w:r>
-              <w:tab/>
-            </w:r>
-            <w:r>
-              <w:tab/>
-              <w:t>"Type": "</w:t>
-            </w:r>
-            <w:r>
-              <w:t>Game</w:t>
-            </w:r>
-            <w:r>
-              <w:t xml:space="preserve"> Chat",</w:t>
-            </w:r>
-          </w:p>
-          <w:p>
-            <w:r>
-              <w:tab/>
-            </w:r>
-            <w:r>
-              <w:tab/>
-              <w:t>"</w:t>
-            </w:r>
-            <w:proofErr w:type="spellStart"/>
-            <w:r>
-              <w:t>SessionNumber</w:t>
-            </w:r>
-            <w:proofErr w:type="spellEnd"/>
-            <w:r>
-              <w:t>": 123,</w:t>
-            </w:r>
-          </w:p>
-          <w:p>
-            <w:r>
-              <w:tab/>
-            </w:r>
-            <w:r>
-              <w:tab/>
               <w:t>"Username": "user",</w:t>
             </w:r>
           </w:p>
           <w:p>
             <w:r>
               <w:tab/>
-            </w:r>
-            <w:r>
-              <w:tab/>
               <w:t>"Message": "user message",</w:t>
             </w:r>
           </w:p>
           <w:p>
             <w:r>
               <w:tab/>
-            </w:r>
-            <w:r>
-              <w:tab/>
               <w:t>"Status": "active",</w:t>
             </w:r>
           </w:p>
           <w:p>
             <w:r>
               <w:tab/>
-            </w:r>
-            <w:r>
-              <w:tab/>
               <w:t>"Source": "Server"</w:t>
-            </w:r>
-          </w:p>
-          <w:p>
-            <w:r>
-              <w:tab/>
-              <w:t xml:space="preserve">} </w:t>
             </w:r>
           </w:p>
           <w:p>
@@ -4346,7 +4900,7 @@
       <w:pPr>
         <w:pStyle w:val="Heading1"/>
       </w:pPr>
-      <w:bookmarkStart w:id="24" w:name="_Toc384401164"/>
+      <w:bookmarkStart w:id="24" w:name="_Toc384473060"/>
       <w:r>
         <w:lastRenderedPageBreak/>
         <w:t>Client</w:t>
@@ -4357,7 +4911,9 @@
       <w:pPr>
         <w:pStyle w:val="Heading2"/>
       </w:pPr>
-      <w:bookmarkStart w:id="25" w:name="_Toc384401165"/>
+      <w:bookmarkStart w:id="25" w:name="_Toc384473061"/>
+      <w:bookmarkStart w:id="26" w:name="_GoBack"/>
+      <w:bookmarkEnd w:id="26"/>
       <w:r>
         <w:t>Game</w:t>
       </w:r>
@@ -4803,7 +5359,7 @@
   <w:style w:type="paragraph" w:default="1" w:styleId="Normal">
     <w:name w:val="Normal"/>
     <w:qFormat/>
-    <w:rsid w:val="00EE655E"/>
+    <w:rsid w:val="005E69AF"/>
   </w:style>
   <w:style w:type="paragraph" w:styleId="Heading1">
     <w:name w:val="heading 1"/>
@@ -5278,7 +5834,7 @@
 </file>
 
 <file path=customXml/itemProps1.xml><?xml version="1.0" encoding="utf-8"?>
-<ds:datastoreItem xmlns:ds="http://schemas.openxmlformats.org/officeDocument/2006/customXml" ds:itemID="{89B1B708-7051-4E0B-A531-06228C50CA27}">
+<ds:datastoreItem xmlns:ds="http://schemas.openxmlformats.org/officeDocument/2006/customXml" ds:itemID="{2C79667D-341A-4959-A380-03791F99F9BC}">
   <ds:schemaRefs>
     <ds:schemaRef ds:uri="http://schemas.openxmlformats.org/officeDocument/2006/bibliography"/>
   </ds:schemaRefs>

</xml_diff>

<commit_message>
Major refactor part 3
</commit_message>
<xml_diff>
--- a/JSON Objects.docx
+++ b/JSON Objects.docx
@@ -2044,6 +2044,125 @@
       <w:pPr>
         <w:pStyle w:val="Heading2"/>
       </w:pPr>
+      <w:r>
+        <w:t>HTTP Clients</w:t>
+      </w:r>
+    </w:p>
+    <w:tbl>
+      <w:tblPr>
+        <w:tblStyle w:val="TableGrid"/>
+        <w:tblW w:w="0" w:type="auto"/>
+        <w:tblLook w:val="04A0" w:firstRow="1" w:lastRow="0" w:firstColumn="1" w:lastColumn="0" w:noHBand="0" w:noVBand="1"/>
+      </w:tblPr>
+      <w:tblGrid>
+        <w:gridCol w:w="9227"/>
+      </w:tblGrid>
+      <w:tr>
+        <w:tc>
+          <w:tcPr>
+            <w:tcW w:w="9227" w:type="dxa"/>
+          </w:tcPr>
+          <w:p>
+            <w:r>
+              <w:t>{</w:t>
+            </w:r>
+          </w:p>
+          <w:p>
+            <w:r>
+              <w:tab/>
+              <w:t>{"</w:t>
+            </w:r>
+            <w:proofErr w:type="spellStart"/>
+            <w:r>
+              <w:t>HTTPClient</w:t>
+            </w:r>
+            <w:proofErr w:type="spellEnd"/>
+            <w:r>
+              <w:t>": {"</w:t>
+            </w:r>
+            <w:proofErr w:type="spellStart"/>
+            <w:r>
+              <w:t>Ip</w:t>
+            </w:r>
+            <w:proofErr w:type="spellEnd"/>
+            <w:r>
+              <w:t>": "127.0.0.1", "Port": 6500}},</w:t>
+            </w:r>
+          </w:p>
+          <w:p>
+            <w:r>
+              <w:tab/>
+              <w:t>{"</w:t>
+            </w:r>
+            <w:proofErr w:type="spellStart"/>
+            <w:r>
+              <w:t>HTTPClient</w:t>
+            </w:r>
+            <w:proofErr w:type="spellEnd"/>
+            <w:r>
+              <w:t>": {"</w:t>
+            </w:r>
+            <w:proofErr w:type="spellStart"/>
+            <w:r>
+              <w:t>Ip</w:t>
+            </w:r>
+            <w:proofErr w:type="spellEnd"/>
+            <w:r>
+              <w:t>": "127.0.0.1", "Port": 6500}}</w:t>
+            </w:r>
+          </w:p>
+          <w:p>
+            <w:r>
+              <w:t>}</w:t>
+            </w:r>
+          </w:p>
+        </w:tc>
+      </w:tr>
+    </w:tbl>
+    <w:p>
+      <w:pPr>
+        <w:pStyle w:val="Heading2"/>
+      </w:pPr>
+      <w:r>
+        <w:br/>
+        <w:t>HTTP Client</w:t>
+      </w:r>
+    </w:p>
+    <w:tbl>
+      <w:tblPr>
+        <w:tblStyle w:val="TableGrid"/>
+        <w:tblW w:w="0" w:type="auto"/>
+        <w:tblLook w:val="04A0" w:firstRow="1" w:lastRow="0" w:firstColumn="1" w:lastColumn="0" w:noHBand="0" w:noVBand="1"/>
+      </w:tblPr>
+      <w:tblGrid>
+        <w:gridCol w:w="9227"/>
+      </w:tblGrid>
+      <w:tr>
+        <w:tc>
+          <w:tcPr>
+            <w:tcW w:w="9227" w:type="dxa"/>
+          </w:tcPr>
+          <w:p>
+            <w:r>
+              <w:t>{"</w:t>
+            </w:r>
+            <w:proofErr w:type="spellStart"/>
+            <w:r>
+              <w:t>Ip</w:t>
+            </w:r>
+            <w:proofErr w:type="spellEnd"/>
+            <w:r>
+              <w:t>": "127.0.0.1", "Port": 6500}</w:t>
+            </w:r>
+          </w:p>
+        </w:tc>
+      </w:tr>
+    </w:tbl>
+    <w:p/>
+    <w:p>
+      <w:pPr>
+        <w:pStyle w:val="Heading2"/>
+      </w:pPr>
       <w:bookmarkStart w:id="3" w:name="_Toc384473039"/>
       <w:r>
         <w:t>Sever Sessions</w:t>
@@ -2358,6 +2477,7 @@
           </w:p>
           <w:p>
             <w:r>
+              <w:lastRenderedPageBreak/>
               <w:tab/>
             </w:r>
             <w:r>
@@ -2531,7 +2651,6 @@
           </w:p>
           <w:p>
             <w:r>
-              <w:lastRenderedPageBreak/>
               <w:tab/>
             </w:r>
             <w:r>
@@ -2965,6 +3084,7 @@
           </w:p>
           <w:p>
             <w:r>
+              <w:lastRenderedPageBreak/>
               <w:tab/>
               <w:t xml:space="preserve">"Network": </w:t>
             </w:r>
@@ -3057,7 +3177,6 @@
           </w:p>
           <w:p>
             <w:r>
-              <w:lastRenderedPageBreak/>
               <w:tab/>
             </w:r>
             <w:r>
@@ -3420,6 +3539,7 @@
       </w:pPr>
       <w:bookmarkStart w:id="10" w:name="_Toc384473046"/>
       <w:r>
+        <w:lastRenderedPageBreak/>
         <w:t>Server Chat Message</w:t>
       </w:r>
       <w:bookmarkEnd w:id="10"/>
@@ -3513,11 +3633,9 @@
       <w:pPr>
         <w:pStyle w:val="Heading2"/>
       </w:pPr>
-      <w:bookmarkStart w:id="12" w:name="_Toc384473048"/>
       <w:r>
-        <w:t>Sever Sessions</w:t>
+        <w:t>HTTP Clients</w:t>
       </w:r>
-      <w:bookmarkEnd w:id="12"/>
     </w:p>
     <w:tbl>
       <w:tblPr>
@@ -3541,61 +3659,45 @@
           <w:p>
             <w:r>
               <w:tab/>
-            </w:r>
-            <w:r>
-              <w:t>{</w:t>
-            </w:r>
-            <w:r>
               <w:t>{"</w:t>
             </w:r>
             <w:proofErr w:type="spellStart"/>
             <w:r>
-              <w:t>SessionNumber</w:t>
-            </w:r>
-            <w:proofErr w:type="spellEnd"/>
-            <w:r>
-              <w:t>": 123, "Username": "user"}</w:t>
-            </w:r>
-            <w:r>
-              <w:t>, "</w:t>
-            </w:r>
-            <w:proofErr w:type="spellStart"/>
-            <w:r>
-              <w:t>SessionNumber</w:t>
-            </w:r>
-            <w:proofErr w:type="spellEnd"/>
-            <w:r>
-              <w:t>": 123</w:t>
-            </w:r>
-            <w:r>
-              <w:t>}</w:t>
-            </w:r>
-            <w:r>
-              <w:t>,</w:t>
-            </w:r>
-          </w:p>
-          <w:p>
-            <w:r>
-              <w:tab/>
-            </w:r>
-            <w:r>
-              <w:t>{{"</w:t>
-            </w:r>
-            <w:proofErr w:type="spellStart"/>
-            <w:r>
-              <w:t>SessionNumber</w:t>
-            </w:r>
-            <w:proofErr w:type="spellEnd"/>
-            <w:r>
-              <w:t>": 123, "Username": "user"}, "</w:t>
-            </w:r>
-            <w:proofErr w:type="spellStart"/>
-            <w:r>
-              <w:t>SessionNumber</w:t>
-            </w:r>
-            <w:proofErr w:type="spellEnd"/>
-            <w:r>
-              <w:t>": 123}</w:t>
+              <w:t>HTTPClient</w:t>
+            </w:r>
+            <w:proofErr w:type="spellEnd"/>
+            <w:r>
+              <w:t>": {"</w:t>
+            </w:r>
+            <w:proofErr w:type="spellStart"/>
+            <w:r>
+              <w:t>Ip</w:t>
+            </w:r>
+            <w:proofErr w:type="spellEnd"/>
+            <w:r>
+              <w:t>": "127.0.0.1", "Port": 6500}},</w:t>
+            </w:r>
+          </w:p>
+          <w:p>
+            <w:r>
+              <w:tab/>
+              <w:t>{"</w:t>
+            </w:r>
+            <w:proofErr w:type="spellStart"/>
+            <w:r>
+              <w:t>HTTPClient</w:t>
+            </w:r>
+            <w:proofErr w:type="spellEnd"/>
+            <w:r>
+              <w:t>": {"</w:t>
+            </w:r>
+            <w:proofErr w:type="spellStart"/>
+            <w:r>
+              <w:t>Ip</w:t>
+            </w:r>
+            <w:proofErr w:type="spellEnd"/>
+            <w:r>
+              <w:t>": "127.0.0.1", "Port": 6500}}</w:t>
             </w:r>
           </w:p>
           <w:p>
@@ -3606,14 +3708,56 @@
         </w:tc>
       </w:tr>
     </w:tbl>
-    <w:p/>
     <w:p>
       <w:pPr>
         <w:pStyle w:val="Heading2"/>
       </w:pPr>
-      <w:bookmarkStart w:id="13" w:name="_Toc384473049"/>
       <w:r>
-        <w:t>Server Session</w:t>
+        <w:br/>
+        <w:t>HTTP Client</w:t>
+      </w:r>
+    </w:p>
+    <w:tbl>
+      <w:tblPr>
+        <w:tblStyle w:val="TableGrid"/>
+        <w:tblW w:w="0" w:type="auto"/>
+        <w:tblLook w:val="04A0" w:firstRow="1" w:lastRow="0" w:firstColumn="1" w:lastColumn="0" w:noHBand="0" w:noVBand="1"/>
+      </w:tblPr>
+      <w:tblGrid>
+        <w:gridCol w:w="9227"/>
+      </w:tblGrid>
+      <w:tr>
+        <w:tc>
+          <w:tcPr>
+            <w:tcW w:w="9227" w:type="dxa"/>
+          </w:tcPr>
+          <w:p>
+            <w:r>
+              <w:t>{"</w:t>
+            </w:r>
+            <w:proofErr w:type="spellStart"/>
+            <w:r>
+              <w:t>Ip</w:t>
+            </w:r>
+            <w:proofErr w:type="spellEnd"/>
+            <w:r>
+              <w:t>": "127.0.0.1", "Port": 6500}</w:t>
+            </w:r>
+          </w:p>
+        </w:tc>
+      </w:tr>
+    </w:tbl>
+    <w:p>
+      <w:bookmarkStart w:id="12" w:name="_GoBack"/>
+      <w:bookmarkEnd w:id="12"/>
+    </w:p>
+    <w:p>
+      <w:pPr>
+        <w:pStyle w:val="Heading2"/>
+      </w:pPr>
+      <w:bookmarkStart w:id="13" w:name="_Toc384473048"/>
+      <w:r>
+        <w:t>Sever Sessions</w:t>
       </w:r>
       <w:bookmarkEnd w:id="13"/>
     </w:p>
@@ -3633,6 +3777,17 @@
           </w:tcPr>
           <w:p>
             <w:r>
+              <w:t>{</w:t>
+            </w:r>
+          </w:p>
+          <w:p>
+            <w:r>
+              <w:tab/>
+            </w:r>
+            <w:r>
+              <w:t>{</w:t>
+            </w:r>
+            <w:r>
               <w:t>{"</w:t>
             </w:r>
             <w:proofErr w:type="spellStart"/>
@@ -3642,6 +3797,52 @@
             <w:proofErr w:type="spellEnd"/>
             <w:r>
               <w:t>": 123, "Username": "user"}</w:t>
+            </w:r>
+            <w:r>
+              <w:t>, "</w:t>
+            </w:r>
+            <w:proofErr w:type="spellStart"/>
+            <w:r>
+              <w:t>SessionNumber</w:t>
+            </w:r>
+            <w:proofErr w:type="spellEnd"/>
+            <w:r>
+              <w:t>": 123</w:t>
+            </w:r>
+            <w:r>
+              <w:t>}</w:t>
+            </w:r>
+            <w:r>
+              <w:t>,</w:t>
+            </w:r>
+          </w:p>
+          <w:p>
+            <w:r>
+              <w:tab/>
+            </w:r>
+            <w:r>
+              <w:t>{{"</w:t>
+            </w:r>
+            <w:proofErr w:type="spellStart"/>
+            <w:r>
+              <w:t>SessionNumber</w:t>
+            </w:r>
+            <w:proofErr w:type="spellEnd"/>
+            <w:r>
+              <w:t>": 123, "Username": "user"}, "</w:t>
+            </w:r>
+            <w:proofErr w:type="spellStart"/>
+            <w:r>
+              <w:t>SessionNumber</w:t>
+            </w:r>
+            <w:proofErr w:type="spellEnd"/>
+            <w:r>
+              <w:t>": 123}</w:t>
+            </w:r>
+          </w:p>
+          <w:p>
+            <w:r>
+              <w:t>}</w:t>
             </w:r>
           </w:p>
         </w:tc>
@@ -3652,9 +3853,9 @@
       <w:pPr>
         <w:pStyle w:val="Heading2"/>
       </w:pPr>
-      <w:bookmarkStart w:id="14" w:name="_Toc384473050"/>
+      <w:bookmarkStart w:id="14" w:name="_Toc384473049"/>
       <w:r>
-        <w:t>Game Sessions</w:t>
+        <w:t>Server Session</w:t>
       </w:r>
       <w:bookmarkEnd w:id="14"/>
     </w:p>
@@ -3674,13 +3875,7 @@
           </w:tcPr>
           <w:p>
             <w:r>
-              <w:t>{</w:t>
-            </w:r>
-          </w:p>
-          <w:p>
-            <w:r>
-              <w:tab/>
-              <w:t>{{"</w:t>
+              <w:t>{"</w:t>
             </w:r>
             <w:proofErr w:type="spellStart"/>
             <w:r>
@@ -3688,60 +3883,7 @@
             </w:r>
             <w:proofErr w:type="spellEnd"/>
             <w:r>
-              <w:t>": 123, "</w:t>
-            </w:r>
-            <w:proofErr w:type="spellStart"/>
-            <w:r>
-              <w:t>PlayerName</w:t>
-            </w:r>
-            <w:proofErr w:type="spellEnd"/>
-            <w:r>
-              <w:t>": "player"}, "</w:t>
-            </w:r>
-            <w:proofErr w:type="spellStart"/>
-            <w:r>
-              <w:t>SessionNumber</w:t>
-            </w:r>
-            <w:proofErr w:type="spellEnd"/>
-            <w:r>
-              <w:t>": 123},</w:t>
-            </w:r>
-          </w:p>
-          <w:p>
-            <w:r>
-              <w:tab/>
-            </w:r>
-            <w:r>
-              <w:t>{{"</w:t>
-            </w:r>
-            <w:proofErr w:type="spellStart"/>
-            <w:r>
-              <w:t>SessionNumber</w:t>
-            </w:r>
-            <w:proofErr w:type="spellEnd"/>
-            <w:r>
-              <w:t>": 123, "</w:t>
-            </w:r>
-            <w:proofErr w:type="spellStart"/>
-            <w:r>
-              <w:t>PlayerName</w:t>
-            </w:r>
-            <w:proofErr w:type="spellEnd"/>
-            <w:r>
-              <w:t>": "player"}, "</w:t>
-            </w:r>
-            <w:proofErr w:type="spellStart"/>
-            <w:r>
-              <w:t>SessionNumber</w:t>
-            </w:r>
-            <w:proofErr w:type="spellEnd"/>
-            <w:r>
-              <w:t>": 123}</w:t>
-            </w:r>
-          </w:p>
-          <w:p>
-            <w:r>
-              <w:t>}</w:t>
+              <w:t>": 123, "Username": "user"}</w:t>
             </w:r>
           </w:p>
         </w:tc>
@@ -3752,9 +3894,9 @@
       <w:pPr>
         <w:pStyle w:val="Heading2"/>
       </w:pPr>
-      <w:bookmarkStart w:id="15" w:name="_Toc384473051"/>
+      <w:bookmarkStart w:id="15" w:name="_Toc384473050"/>
       <w:r>
-        <w:t>Game Session</w:t>
+        <w:t>Game Sessions</w:t>
       </w:r>
       <w:bookmarkEnd w:id="15"/>
     </w:p>
@@ -3774,7 +3916,13 @@
           </w:tcPr>
           <w:p>
             <w:r>
-              <w:t>{"</w:t>
+              <w:t>{</w:t>
+            </w:r>
+          </w:p>
+          <w:p>
+            <w:r>
+              <w:tab/>
+              <w:t>{{"</w:t>
             </w:r>
             <w:proofErr w:type="spellStart"/>
             <w:r>
@@ -3790,7 +3938,52 @@
             </w:r>
             <w:proofErr w:type="spellEnd"/>
             <w:r>
-              <w:t>": "player"}</w:t>
+              <w:t>": "player"}, "</w:t>
+            </w:r>
+            <w:proofErr w:type="spellStart"/>
+            <w:r>
+              <w:t>SessionNumber</w:t>
+            </w:r>
+            <w:proofErr w:type="spellEnd"/>
+            <w:r>
+              <w:t>": 123},</w:t>
+            </w:r>
+          </w:p>
+          <w:p>
+            <w:r>
+              <w:tab/>
+            </w:r>
+            <w:r>
+              <w:t>{{"</w:t>
+            </w:r>
+            <w:proofErr w:type="spellStart"/>
+            <w:r>
+              <w:t>SessionNumber</w:t>
+            </w:r>
+            <w:proofErr w:type="spellEnd"/>
+            <w:r>
+              <w:t>": 123, "</w:t>
+            </w:r>
+            <w:proofErr w:type="spellStart"/>
+            <w:r>
+              <w:t>PlayerName</w:t>
+            </w:r>
+            <w:proofErr w:type="spellEnd"/>
+            <w:r>
+              <w:t>": "player"}, "</w:t>
+            </w:r>
+            <w:proofErr w:type="spellStart"/>
+            <w:r>
+              <w:t>SessionNumber</w:t>
+            </w:r>
+            <w:proofErr w:type="spellEnd"/>
+            <w:r>
+              <w:t>": 123}</w:t>
+            </w:r>
+          </w:p>
+          <w:p>
+            <w:r>
+              <w:t>}</w:t>
             </w:r>
           </w:p>
         </w:tc>
@@ -3801,12 +3994,9 @@
       <w:pPr>
         <w:pStyle w:val="Heading2"/>
       </w:pPr>
-      <w:bookmarkStart w:id="16" w:name="_Toc384473052"/>
+      <w:bookmarkStart w:id="16" w:name="_Toc384473051"/>
       <w:r>
-        <w:t>Player</w:t>
-      </w:r>
-      <w:r>
-        <w:t>s</w:t>
+        <w:t>Game Session</w:t>
       </w:r>
       <w:bookmarkEnd w:id="16"/>
     </w:p>
@@ -3826,24 +4016,15 @@
           </w:tcPr>
           <w:p>
             <w:r>
-              <w:t>{</w:t>
-            </w:r>
-          </w:p>
-          <w:p>
-            <w:r>
-              <w:tab/>
-            </w:r>
-            <w:r>
-              <w:t>{</w:t>
-            </w:r>
-          </w:p>
-          <w:p>
-            <w:r>
-              <w:tab/>
-            </w:r>
-            <w:r>
-              <w:tab/>
-              <w:t>"</w:t>
+              <w:t>{"</w:t>
+            </w:r>
+            <w:proofErr w:type="spellStart"/>
+            <w:r>
+              <w:t>SessionNumber</w:t>
+            </w:r>
+            <w:proofErr w:type="spellEnd"/>
+            <w:r>
+              <w:t>": 123, "</w:t>
             </w:r>
             <w:proofErr w:type="spellStart"/>
             <w:r>
@@ -3851,181 +4032,7 @@
             </w:r>
             <w:proofErr w:type="spellEnd"/>
             <w:r>
-              <w:t>":  "player",</w:t>
-            </w:r>
-          </w:p>
-          <w:p>
-            <w:r>
-              <w:tab/>
-            </w:r>
-            <w:r>
-              <w:tab/>
-              <w:t>"Player</w:t>
-            </w:r>
-            <w:r>
-              <w:t xml:space="preserve">": </w:t>
-            </w:r>
-          </w:p>
-          <w:p>
-            <w:r>
-              <w:tab/>
-            </w:r>
-            <w:r>
-              <w:tab/>
-              <w:t>{</w:t>
-            </w:r>
-          </w:p>
-          <w:p>
-            <w:r>
-              <w:tab/>
-            </w:r>
-            <w:r>
-              <w:tab/>
-            </w:r>
-            <w:r>
-              <w:tab/>
-            </w:r>
-            <w:r>
-              <w:t>"</w:t>
-            </w:r>
-            <w:proofErr w:type="spellStart"/>
-            <w:r>
-              <w:t>PlayerName</w:t>
-            </w:r>
-            <w:proofErr w:type="spellEnd"/>
-            <w:r>
-              <w:t>":  "</w:t>
-            </w:r>
-            <w:r>
-              <w:t>player</w:t>
-            </w:r>
-            <w:r>
-              <w:t>",</w:t>
-            </w:r>
-          </w:p>
-          <w:p>
-            <w:r>
-              <w:tab/>
-            </w:r>
-            <w:r>
-              <w:tab/>
-            </w:r>
-            <w:r>
-              <w:t xml:space="preserve"> </w:t>
-            </w:r>
-            <w:r>
-              <w:t>. . .</w:t>
-            </w:r>
-          </w:p>
-          <w:p>
-            <w:r>
-              <w:tab/>
-            </w:r>
-            <w:r>
-              <w:tab/>
-            </w:r>
-            <w:r>
-              <w:t>}</w:t>
-            </w:r>
-          </w:p>
-          <w:p>
-            <w:r>
-              <w:tab/>
-            </w:r>
-            <w:r>
-              <w:t>},</w:t>
-            </w:r>
-          </w:p>
-          <w:p>
-            <w:r>
-              <w:tab/>
-              <w:t>{</w:t>
-            </w:r>
-          </w:p>
-          <w:p>
-            <w:r>
-              <w:tab/>
-            </w:r>
-            <w:r>
-              <w:tab/>
-              <w:t>"</w:t>
-            </w:r>
-            <w:proofErr w:type="spellStart"/>
-            <w:r>
-              <w:t>PlayerName</w:t>
-            </w:r>
-            <w:proofErr w:type="spellEnd"/>
-            <w:r>
-              <w:t>":  "player",</w:t>
-            </w:r>
-          </w:p>
-          <w:p>
-            <w:r>
-              <w:tab/>
-            </w:r>
-            <w:r>
-              <w:tab/>
-              <w:t xml:space="preserve">"Player": </w:t>
-            </w:r>
-          </w:p>
-          <w:p>
-            <w:r>
-              <w:tab/>
-            </w:r>
-            <w:r>
-              <w:tab/>
-              <w:t>{</w:t>
-            </w:r>
-          </w:p>
-          <w:p>
-            <w:r>
-              <w:tab/>
-            </w:r>
-            <w:r>
-              <w:tab/>
-            </w:r>
-            <w:r>
-              <w:tab/>
-              <w:t>"</w:t>
-            </w:r>
-            <w:proofErr w:type="spellStart"/>
-            <w:r>
-              <w:t>PlayerName</w:t>
-            </w:r>
-            <w:proofErr w:type="spellEnd"/>
-            <w:r>
-              <w:t>":  "player",</w:t>
-            </w:r>
-          </w:p>
-          <w:p>
-            <w:r>
-              <w:tab/>
-            </w:r>
-            <w:r>
-              <w:tab/>
-              <w:t xml:space="preserve"> . . .</w:t>
-            </w:r>
-          </w:p>
-          <w:p>
-            <w:r>
-              <w:tab/>
-            </w:r>
-            <w:r>
-              <w:tab/>
-              <w:t>}</w:t>
-            </w:r>
-          </w:p>
-          <w:p>
-            <w:r>
-              <w:tab/>
-            </w:r>
-            <w:r>
-              <w:t>}</w:t>
-            </w:r>
-          </w:p>
-          <w:p>
-            <w:r>
-              <w:t>}</w:t>
+              <w:t>": "player"}</w:t>
             </w:r>
           </w:p>
         </w:tc>
@@ -4036,9 +4043,12 @@
       <w:pPr>
         <w:pStyle w:val="Heading2"/>
       </w:pPr>
-      <w:bookmarkStart w:id="17" w:name="_Toc384473053"/>
+      <w:bookmarkStart w:id="17" w:name="_Toc384473052"/>
       <w:r>
         <w:t>Player</w:t>
+      </w:r>
+      <w:r>
+        <w:t>s</w:t>
       </w:r>
       <w:bookmarkEnd w:id="17"/>
     </w:p>
@@ -4064,6 +4074,17 @@
           <w:p>
             <w:r>
               <w:tab/>
+            </w:r>
+            <w:r>
+              <w:t>{</w:t>
+            </w:r>
+          </w:p>
+          <w:p>
+            <w:r>
+              <w:tab/>
+            </w:r>
+            <w:r>
+              <w:tab/>
               <w:t>"</w:t>
             </w:r>
             <w:proofErr w:type="spellStart"/>
@@ -4077,9 +4098,172 @@
           </w:p>
           <w:p>
             <w:r>
+              <w:tab/>
+            </w:r>
+            <w:r>
+              <w:tab/>
+              <w:t>"Player</w:t>
+            </w:r>
+            <w:r>
+              <w:t xml:space="preserve">": </w:t>
+            </w:r>
+          </w:p>
+          <w:p>
+            <w:r>
+              <w:tab/>
+            </w:r>
+            <w:r>
+              <w:tab/>
+              <w:t>{</w:t>
+            </w:r>
+          </w:p>
+          <w:p>
+            <w:r>
+              <w:tab/>
+            </w:r>
+            <w:r>
+              <w:tab/>
+            </w:r>
+            <w:r>
+              <w:tab/>
+            </w:r>
+            <w:r>
+              <w:t>"</w:t>
+            </w:r>
+            <w:proofErr w:type="spellStart"/>
+            <w:r>
+              <w:t>PlayerName</w:t>
+            </w:r>
+            <w:proofErr w:type="spellEnd"/>
+            <w:r>
+              <w:t>":  "</w:t>
+            </w:r>
+            <w:r>
+              <w:t>player</w:t>
+            </w:r>
+            <w:r>
+              <w:t>",</w:t>
+            </w:r>
+          </w:p>
+          <w:p>
+            <w:r>
+              <w:tab/>
+            </w:r>
+            <w:r>
+              <w:tab/>
+            </w:r>
+            <w:r>
+              <w:t xml:space="preserve"> </w:t>
+            </w:r>
+            <w:r>
+              <w:t>. . .</w:t>
+            </w:r>
+          </w:p>
+          <w:p>
+            <w:r>
+              <w:tab/>
+            </w:r>
+            <w:r>
+              <w:tab/>
+            </w:r>
+            <w:r>
+              <w:t>}</w:t>
+            </w:r>
+          </w:p>
+          <w:p>
+            <w:r>
+              <w:tab/>
+            </w:r>
+            <w:r>
+              <w:t>},</w:t>
+            </w:r>
+          </w:p>
+          <w:p>
+            <w:r>
+              <w:tab/>
+              <w:t>{</w:t>
+            </w:r>
+          </w:p>
+          <w:p>
+            <w:r>
+              <w:tab/>
+            </w:r>
+            <w:r>
+              <w:tab/>
+              <w:t>"</w:t>
+            </w:r>
+            <w:proofErr w:type="spellStart"/>
+            <w:r>
+              <w:t>PlayerName</w:t>
+            </w:r>
+            <w:proofErr w:type="spellEnd"/>
+            <w:r>
+              <w:t>":  "player",</w:t>
+            </w:r>
+          </w:p>
+          <w:p>
+            <w:r>
+              <w:tab/>
+            </w:r>
+            <w:r>
+              <w:tab/>
+              <w:t xml:space="preserve">"Player": </w:t>
+            </w:r>
+          </w:p>
+          <w:p>
+            <w:r>
               <w:lastRenderedPageBreak/>
               <w:tab/>
+            </w:r>
+            <w:r>
+              <w:tab/>
+              <w:t>{</w:t>
+            </w:r>
+          </w:p>
+          <w:p>
+            <w:r>
+              <w:tab/>
+            </w:r>
+            <w:r>
+              <w:tab/>
+            </w:r>
+            <w:r>
+              <w:tab/>
+              <w:t>"</w:t>
+            </w:r>
+            <w:proofErr w:type="spellStart"/>
+            <w:r>
+              <w:t>PlayerName</w:t>
+            </w:r>
+            <w:proofErr w:type="spellEnd"/>
+            <w:r>
+              <w:t>":  "player",</w:t>
+            </w:r>
+          </w:p>
+          <w:p>
+            <w:r>
+              <w:tab/>
+            </w:r>
+            <w:r>
+              <w:tab/>
               <w:t xml:space="preserve"> . . .</w:t>
+            </w:r>
+          </w:p>
+          <w:p>
+            <w:r>
+              <w:tab/>
+            </w:r>
+            <w:r>
+              <w:tab/>
+              <w:t>}</w:t>
+            </w:r>
+          </w:p>
+          <w:p>
+            <w:r>
+              <w:tab/>
+            </w:r>
+            <w:r>
+              <w:t>}</w:t>
             </w:r>
           </w:p>
           <w:p>
@@ -4095,9 +4279,9 @@
       <w:pPr>
         <w:pStyle w:val="Heading2"/>
       </w:pPr>
-      <w:bookmarkStart w:id="18" w:name="_Toc384473054"/>
+      <w:bookmarkStart w:id="18" w:name="_Toc384473053"/>
       <w:r>
-        <w:t>Game</w:t>
+        <w:t>Player</w:t>
       </w:r>
       <w:bookmarkEnd w:id="18"/>
     </w:p>
@@ -4123,6 +4307,20 @@
           <w:p>
             <w:r>
               <w:tab/>
+              <w:t>"</w:t>
+            </w:r>
+            <w:proofErr w:type="spellStart"/>
+            <w:r>
+              <w:t>PlayerName</w:t>
+            </w:r>
+            <w:proofErr w:type="spellEnd"/>
+            <w:r>
+              <w:t>":  "player",</w:t>
+            </w:r>
+          </w:p>
+          <w:p>
+            <w:r>
+              <w:tab/>
               <w:t xml:space="preserve"> . . .</w:t>
             </w:r>
           </w:p>
@@ -4139,12 +4337,9 @@
       <w:pPr>
         <w:pStyle w:val="Heading2"/>
       </w:pPr>
-      <w:bookmarkStart w:id="19" w:name="_Toc384473055"/>
+      <w:bookmarkStart w:id="19" w:name="_Toc384473054"/>
       <w:r>
-        <w:t>Game Update</w:t>
-      </w:r>
-      <w:r>
-        <w:t>s</w:t>
+        <w:t>Game</w:t>
       </w:r>
       <w:bookmarkEnd w:id="19"/>
     </w:p>
@@ -4170,81 +4365,7 @@
           <w:p>
             <w:r>
               <w:tab/>
-            </w:r>
-            <w:r>
-              <w:t>{</w:t>
-            </w:r>
-            <w:r>
-              <w:t>"</w:t>
-            </w:r>
-            <w:proofErr w:type="spellStart"/>
-            <w:r>
-              <w:t>SessionNumber</w:t>
-            </w:r>
-            <w:proofErr w:type="spellEnd"/>
-            <w:r>
-              <w:t>": 123</w:t>
-            </w:r>
-            <w:r>
-              <w:t xml:space="preserve">, </w:t>
-            </w:r>
-            <w:r>
-              <w:t>"</w:t>
-            </w:r>
-            <w:proofErr w:type="spellStart"/>
-            <w:r>
-              <w:t>GameUpdate</w:t>
-            </w:r>
-            <w:proofErr w:type="spellEnd"/>
-            <w:r>
-              <w:t xml:space="preserve">": </w:t>
-            </w:r>
-            <w:proofErr w:type="gramStart"/>
-            <w:r>
-              <w:t>{ .</w:t>
-            </w:r>
-            <w:proofErr w:type="gramEnd"/>
-            <w:r>
-              <w:t xml:space="preserve"> . . }},</w:t>
-            </w:r>
-          </w:p>
-          <w:p>
-            <w:r>
-              <w:tab/>
-              <w:t>{</w:t>
-            </w:r>
-            <w:r>
-              <w:t>"</w:t>
-            </w:r>
-            <w:proofErr w:type="spellStart"/>
-            <w:r>
-              <w:t>SessionNumber</w:t>
-            </w:r>
-            <w:proofErr w:type="spellEnd"/>
-            <w:r>
-              <w:t>": 123</w:t>
-            </w:r>
-            <w:r>
-              <w:t xml:space="preserve">, </w:t>
-            </w:r>
-            <w:r>
-              <w:t>"</w:t>
-            </w:r>
-            <w:proofErr w:type="spellStart"/>
-            <w:r>
-              <w:t>GameUpdate</w:t>
-            </w:r>
-            <w:proofErr w:type="spellEnd"/>
-            <w:r>
-              <w:t xml:space="preserve">": </w:t>
-            </w:r>
-            <w:proofErr w:type="gramStart"/>
-            <w:r>
-              <w:t>{ .</w:t>
-            </w:r>
-            <w:proofErr w:type="gramEnd"/>
-            <w:r>
-              <w:t xml:space="preserve"> . . }}</w:t>
+              <w:t xml:space="preserve"> . . .</w:t>
             </w:r>
           </w:p>
           <w:p>
@@ -4260,12 +4381,12 @@
       <w:pPr>
         <w:pStyle w:val="Heading2"/>
       </w:pPr>
-      <w:bookmarkStart w:id="20" w:name="_Toc384473056"/>
+      <w:bookmarkStart w:id="20" w:name="_Toc384473055"/>
       <w:r>
-        <w:t>Game</w:t>
+        <w:t>Game Update</w:t>
       </w:r>
       <w:r>
-        <w:t xml:space="preserve"> Update</w:t>
+        <w:t>s</w:t>
       </w:r>
       <w:bookmarkEnd w:id="20"/>
     </w:p>
@@ -4291,7 +4412,81 @@
           <w:p>
             <w:r>
               <w:tab/>
-              <w:t xml:space="preserve"> . . .</w:t>
+            </w:r>
+            <w:r>
+              <w:t>{</w:t>
+            </w:r>
+            <w:r>
+              <w:t>"</w:t>
+            </w:r>
+            <w:proofErr w:type="spellStart"/>
+            <w:r>
+              <w:t>SessionNumber</w:t>
+            </w:r>
+            <w:proofErr w:type="spellEnd"/>
+            <w:r>
+              <w:t>": 123</w:t>
+            </w:r>
+            <w:r>
+              <w:t xml:space="preserve">, </w:t>
+            </w:r>
+            <w:r>
+              <w:t>"</w:t>
+            </w:r>
+            <w:proofErr w:type="spellStart"/>
+            <w:r>
+              <w:t>GameUpdate</w:t>
+            </w:r>
+            <w:proofErr w:type="spellEnd"/>
+            <w:r>
+              <w:t xml:space="preserve">": </w:t>
+            </w:r>
+            <w:proofErr w:type="gramStart"/>
+            <w:r>
+              <w:t>{ .</w:t>
+            </w:r>
+            <w:proofErr w:type="gramEnd"/>
+            <w:r>
+              <w:t xml:space="preserve"> . . }},</w:t>
+            </w:r>
+          </w:p>
+          <w:p>
+            <w:r>
+              <w:tab/>
+              <w:t>{</w:t>
+            </w:r>
+            <w:r>
+              <w:t>"</w:t>
+            </w:r>
+            <w:proofErr w:type="spellStart"/>
+            <w:r>
+              <w:t>SessionNumber</w:t>
+            </w:r>
+            <w:proofErr w:type="spellEnd"/>
+            <w:r>
+              <w:t>": 123</w:t>
+            </w:r>
+            <w:r>
+              <w:t xml:space="preserve">, </w:t>
+            </w:r>
+            <w:r>
+              <w:t>"</w:t>
+            </w:r>
+            <w:proofErr w:type="spellStart"/>
+            <w:r>
+              <w:t>GameUpdate</w:t>
+            </w:r>
+            <w:proofErr w:type="spellEnd"/>
+            <w:r>
+              <w:t xml:space="preserve">": </w:t>
+            </w:r>
+            <w:proofErr w:type="gramStart"/>
+            <w:r>
+              <w:t>{ .</w:t>
+            </w:r>
+            <w:proofErr w:type="gramEnd"/>
+            <w:r>
+              <w:t xml:space="preserve"> . . }}</w:t>
             </w:r>
           </w:p>
           <w:p>
@@ -4307,9 +4502,12 @@
       <w:pPr>
         <w:pStyle w:val="Heading2"/>
       </w:pPr>
-      <w:bookmarkStart w:id="21" w:name="_Toc384473057"/>
+      <w:bookmarkStart w:id="21" w:name="_Toc384473056"/>
       <w:r>
-        <w:t>Game Information</w:t>
+        <w:t>Game</w:t>
+      </w:r>
+      <w:r>
+        <w:t xml:space="preserve"> Update</w:t>
       </w:r>
       <w:bookmarkEnd w:id="21"/>
     </w:p>
@@ -4335,117 +4533,7 @@
           <w:p>
             <w:r>
               <w:tab/>
-              <w:t>"Title": "Game 1</w:t>
-            </w:r>
-            <w:r>
-              <w:t>",</w:t>
-            </w:r>
-          </w:p>
-          <w:p>
-            <w:r>
-              <w:tab/>
-              <w:t xml:space="preserve">"Network": </w:t>
-            </w:r>
-          </w:p>
-          <w:p>
-            <w:r>
-              <w:tab/>
-              <w:t>{</w:t>
-            </w:r>
-          </w:p>
-          <w:p>
-            <w:r>
-              <w:tab/>
-            </w:r>
-            <w:r>
-              <w:tab/>
-              <w:t>"IP Address": "127.0.0.1",</w:t>
-            </w:r>
-          </w:p>
-          <w:p>
-            <w:r>
-              <w:tab/>
-            </w:r>
-            <w:r>
-              <w:tab/>
-              <w:t>"URL": "</w:t>
-            </w:r>
-            <w:proofErr w:type="spellStart"/>
-            <w:r>
-              <w:t>localhost</w:t>
-            </w:r>
-            <w:proofErr w:type="spellEnd"/>
-            <w:r>
-              <w:t>",</w:t>
-            </w:r>
-          </w:p>
-          <w:p>
-            <w:r>
-              <w:tab/>
-            </w:r>
-            <w:r>
-              <w:tab/>
-              <w:t>"Port": 6500,</w:t>
-            </w:r>
-          </w:p>
-          <w:p>
-            <w:r>
-              <w:tab/>
-            </w:r>
-            <w:r>
-              <w:tab/>
-              <w:t>"Communication": "HTTP",</w:t>
-            </w:r>
-          </w:p>
-          <w:p>
-            <w:r>
-              <w:tab/>
-              <w:t>},</w:t>
-            </w:r>
-          </w:p>
-          <w:p>
-            <w:r>
-              <w:tab/>
-              <w:t xml:space="preserve">"Parameters": </w:t>
-            </w:r>
-          </w:p>
-          <w:p>
-            <w:r>
-              <w:tab/>
-              <w:t>{</w:t>
-            </w:r>
-          </w:p>
-          <w:p>
-            <w:r>
-              <w:tab/>
-            </w:r>
-            <w:r>
-              <w:tab/>
-              <w:t>"Minimum Players": 2,</w:t>
-            </w:r>
-          </w:p>
-          <w:p>
-            <w:r>
-              <w:tab/>
-            </w:r>
-            <w:r>
-              <w:tab/>
-              <w:t>"Maximum Players": 8,</w:t>
-            </w:r>
-          </w:p>
-          <w:p>
-            <w:r>
-              <w:tab/>
-            </w:r>
-            <w:r>
-              <w:tab/>
-              <w:t>"Current Players": 4</w:t>
-            </w:r>
-          </w:p>
-          <w:p>
-            <w:r>
-              <w:tab/>
-              <w:t>}</w:t>
+              <w:t xml:space="preserve"> . . .</w:t>
             </w:r>
           </w:p>
           <w:p>
@@ -4456,18 +4544,14 @@
         </w:tc>
       </w:tr>
     </w:tbl>
-    <w:p/>
     <w:p/>
     <w:p>
       <w:pPr>
         <w:pStyle w:val="Heading2"/>
       </w:pPr>
-      <w:bookmarkStart w:id="22" w:name="_Toc384473058"/>
+      <w:bookmarkStart w:id="22" w:name="_Toc384473057"/>
       <w:r>
-        <w:t>Game</w:t>
-      </w:r>
-      <w:r>
-        <w:t xml:space="preserve"> Chat Messages</w:t>
+        <w:t>Game Information</w:t>
       </w:r>
       <w:bookmarkEnd w:id="22"/>
     </w:p>
@@ -4493,6 +4577,21 @@
           <w:p>
             <w:r>
               <w:tab/>
+              <w:t>"Title": "Game 1</w:t>
+            </w:r>
+            <w:r>
+              <w:t>",</w:t>
+            </w:r>
+          </w:p>
+          <w:p>
+            <w:r>
+              <w:tab/>
+              <w:t xml:space="preserve">"Network": </w:t>
+            </w:r>
+          </w:p>
+          <w:p>
+            <w:r>
+              <w:tab/>
               <w:t>{</w:t>
             </w:r>
           </w:p>
@@ -4502,15 +4601,78 @@
             </w:r>
             <w:r>
               <w:tab/>
-              <w:t>"</w:t>
-            </w:r>
-            <w:proofErr w:type="spellStart"/>
-            <w:r>
-              <w:t>SessionNumber</w:t>
-            </w:r>
-            <w:proofErr w:type="spellEnd"/>
-            <w:r>
-              <w:t>": 123,</w:t>
+              <w:t>"IP Address": "127.0.0.1",</w:t>
+            </w:r>
+          </w:p>
+          <w:p>
+            <w:r>
+              <w:tab/>
+            </w:r>
+            <w:r>
+              <w:tab/>
+              <w:t>"URL": "</w:t>
+            </w:r>
+            <w:proofErr w:type="spellStart"/>
+            <w:r>
+              <w:t>localhost</w:t>
+            </w:r>
+            <w:proofErr w:type="spellEnd"/>
+            <w:r>
+              <w:t>",</w:t>
+            </w:r>
+          </w:p>
+          <w:p>
+            <w:r>
+              <w:tab/>
+            </w:r>
+            <w:r>
+              <w:tab/>
+              <w:t>"Port": 6500,</w:t>
+            </w:r>
+          </w:p>
+          <w:p>
+            <w:r>
+              <w:tab/>
+            </w:r>
+            <w:r>
+              <w:tab/>
+              <w:t>"Communication": "HTTP",</w:t>
+            </w:r>
+          </w:p>
+          <w:p>
+            <w:r>
+              <w:tab/>
+              <w:t>},</w:t>
+            </w:r>
+          </w:p>
+          <w:p>
+            <w:r>
+              <w:tab/>
+              <w:t xml:space="preserve">"Parameters": </w:t>
+            </w:r>
+          </w:p>
+          <w:p>
+            <w:r>
+              <w:tab/>
+              <w:t>{</w:t>
+            </w:r>
+          </w:p>
+          <w:p>
+            <w:r>
+              <w:tab/>
+            </w:r>
+            <w:r>
+              <w:tab/>
+              <w:t>"Minimum Players": 2,</w:t>
+            </w:r>
+          </w:p>
+          <w:p>
+            <w:r>
+              <w:tab/>
+            </w:r>
+            <w:r>
+              <w:tab/>
+              <w:t>"Maximum Players": 8,</w:t>
             </w:r>
           </w:p>
           <w:p>
@@ -4520,269 +4682,7 @@
             </w:r>
             <w:r>
               <w:tab/>
-              <w:t>"</w:t>
-            </w:r>
-            <w:proofErr w:type="spellStart"/>
-            <w:r>
-              <w:t>ChatMessage</w:t>
-            </w:r>
-            <w:proofErr w:type="spellEnd"/>
-            <w:r>
-              <w:t xml:space="preserve">": </w:t>
-            </w:r>
-          </w:p>
-          <w:p>
-            <w:r>
-              <w:tab/>
-            </w:r>
-            <w:r>
-              <w:tab/>
-              <w:t>{</w:t>
-            </w:r>
-          </w:p>
-          <w:p>
-            <w:r>
-              <w:tab/>
-            </w:r>
-            <w:r>
-              <w:tab/>
-            </w:r>
-            <w:r>
-              <w:tab/>
-              <w:t>"Type": "</w:t>
-            </w:r>
-            <w:r>
-              <w:t>Game</w:t>
-            </w:r>
-            <w:r>
-              <w:t xml:space="preserve"> Chat",</w:t>
-            </w:r>
-          </w:p>
-          <w:p>
-            <w:r>
-              <w:tab/>
-            </w:r>
-            <w:r>
-              <w:tab/>
-            </w:r>
-            <w:r>
-              <w:tab/>
-              <w:t>"</w:t>
-            </w:r>
-            <w:proofErr w:type="spellStart"/>
-            <w:r>
-              <w:t>SessionNumber</w:t>
-            </w:r>
-            <w:proofErr w:type="spellEnd"/>
-            <w:r>
-              <w:t>": 123,</w:t>
-            </w:r>
-          </w:p>
-          <w:p>
-            <w:r>
-              <w:tab/>
-            </w:r>
-            <w:r>
-              <w:tab/>
-            </w:r>
-            <w:r>
-              <w:tab/>
-              <w:t>"Username": "user",</w:t>
-            </w:r>
-          </w:p>
-          <w:p>
-            <w:r>
-              <w:tab/>
-            </w:r>
-            <w:r>
-              <w:tab/>
-            </w:r>
-            <w:r>
-              <w:tab/>
-              <w:t>"Message": "user message",</w:t>
-            </w:r>
-          </w:p>
-          <w:p>
-            <w:r>
-              <w:tab/>
-            </w:r>
-            <w:r>
-              <w:tab/>
-            </w:r>
-            <w:r>
-              <w:tab/>
-              <w:t>"Status": "active",</w:t>
-            </w:r>
-          </w:p>
-          <w:p>
-            <w:r>
-              <w:tab/>
-            </w:r>
-            <w:r>
-              <w:tab/>
-            </w:r>
-            <w:r>
-              <w:tab/>
-              <w:t>"Source": "Server"</w:t>
-            </w:r>
-          </w:p>
-          <w:p>
-            <w:r>
-              <w:tab/>
-            </w:r>
-            <w:r>
-              <w:tab/>
-              <w:t xml:space="preserve">} </w:t>
-            </w:r>
-          </w:p>
-          <w:p>
-            <w:r>
-              <w:tab/>
-              <w:t>},</w:t>
-            </w:r>
-          </w:p>
-          <w:p>
-            <w:r>
-              <w:tab/>
-              <w:t>{</w:t>
-            </w:r>
-          </w:p>
-          <w:p>
-            <w:r>
-              <w:tab/>
-            </w:r>
-            <w:r>
-              <w:tab/>
-              <w:t>"</w:t>
-            </w:r>
-            <w:proofErr w:type="spellStart"/>
-            <w:r>
-              <w:t>SessionNumber</w:t>
-            </w:r>
-            <w:proofErr w:type="spellEnd"/>
-            <w:r>
-              <w:t>": 123,</w:t>
-            </w:r>
-          </w:p>
-          <w:p>
-            <w:r>
-              <w:tab/>
-            </w:r>
-            <w:r>
-              <w:tab/>
-              <w:t>"</w:t>
-            </w:r>
-            <w:proofErr w:type="spellStart"/>
-            <w:r>
-              <w:t>ChatMessage</w:t>
-            </w:r>
-            <w:proofErr w:type="spellEnd"/>
-            <w:r>
-              <w:t xml:space="preserve">": </w:t>
-            </w:r>
-          </w:p>
-          <w:p>
-            <w:r>
-              <w:tab/>
-            </w:r>
-            <w:r>
-              <w:tab/>
-              <w:t>{</w:t>
-            </w:r>
-          </w:p>
-          <w:p>
-            <w:r>
-              <w:tab/>
-            </w:r>
-            <w:r>
-              <w:tab/>
-            </w:r>
-            <w:r>
-              <w:tab/>
-              <w:t>"Type": "</w:t>
-            </w:r>
-            <w:r>
-              <w:t>Game</w:t>
-            </w:r>
-            <w:r>
-              <w:t xml:space="preserve"> Chat",</w:t>
-            </w:r>
-          </w:p>
-          <w:p>
-            <w:r>
-              <w:tab/>
-            </w:r>
-            <w:r>
-              <w:tab/>
-            </w:r>
-            <w:r>
-              <w:tab/>
-              <w:t>"</w:t>
-            </w:r>
-            <w:proofErr w:type="spellStart"/>
-            <w:r>
-              <w:t>SessionNumber</w:t>
-            </w:r>
-            <w:proofErr w:type="spellEnd"/>
-            <w:r>
-              <w:t>": 123,</w:t>
-            </w:r>
-          </w:p>
-          <w:p>
-            <w:r>
-              <w:tab/>
-            </w:r>
-            <w:r>
-              <w:tab/>
-            </w:r>
-            <w:r>
-              <w:tab/>
-              <w:t>"Username": "user",</w:t>
-            </w:r>
-          </w:p>
-          <w:p>
-            <w:r>
-              <w:tab/>
-            </w:r>
-            <w:r>
-              <w:tab/>
-            </w:r>
-            <w:r>
-              <w:tab/>
-              <w:t>"Message": "user message",</w:t>
-            </w:r>
-          </w:p>
-          <w:p>
-            <w:r>
-              <w:tab/>
-            </w:r>
-            <w:r>
-              <w:tab/>
-            </w:r>
-            <w:r>
-              <w:tab/>
-              <w:t>"Status": "active",</w:t>
-            </w:r>
-          </w:p>
-          <w:p>
-            <w:r>
-              <w:tab/>
-            </w:r>
-            <w:r>
-              <w:tab/>
-            </w:r>
-            <w:r>
-              <w:tab/>
-              <w:t>"Source": "Server"</w:t>
-            </w:r>
-          </w:p>
-          <w:p>
-            <w:r>
-              <w:tab/>
-            </w:r>
-            <w:r>
-              <w:tab/>
-              <w:t xml:space="preserve">} </w:t>
+              <w:t>"Current Players": 4</w:t>
             </w:r>
           </w:p>
           <w:p>
@@ -4799,17 +4699,18 @@
         </w:tc>
       </w:tr>
     </w:tbl>
+    <w:p/>
     <w:p/>
     <w:p>
       <w:pPr>
         <w:pStyle w:val="Heading2"/>
       </w:pPr>
-      <w:bookmarkStart w:id="23" w:name="_Toc384473059"/>
+      <w:bookmarkStart w:id="23" w:name="_Toc384473058"/>
       <w:r>
         <w:t>Game</w:t>
       </w:r>
       <w:r>
-        <w:t xml:space="preserve"> Chat Message</w:t>
+        <w:t xml:space="preserve"> Chat Messages</w:t>
       </w:r>
       <w:bookmarkEnd w:id="23"/>
     </w:p>
@@ -4835,6 +4736,347 @@
           <w:p>
             <w:r>
               <w:tab/>
+              <w:t>{</w:t>
+            </w:r>
+          </w:p>
+          <w:p>
+            <w:r>
+              <w:tab/>
+            </w:r>
+            <w:r>
+              <w:tab/>
+              <w:t>"</w:t>
+            </w:r>
+            <w:proofErr w:type="spellStart"/>
+            <w:r>
+              <w:t>SessionNumber</w:t>
+            </w:r>
+            <w:proofErr w:type="spellEnd"/>
+            <w:r>
+              <w:t>": 123,</w:t>
+            </w:r>
+          </w:p>
+          <w:p>
+            <w:r>
+              <w:tab/>
+            </w:r>
+            <w:r>
+              <w:tab/>
+              <w:t>"</w:t>
+            </w:r>
+            <w:proofErr w:type="spellStart"/>
+            <w:r>
+              <w:t>ChatMessage</w:t>
+            </w:r>
+            <w:proofErr w:type="spellEnd"/>
+            <w:r>
+              <w:t xml:space="preserve">": </w:t>
+            </w:r>
+          </w:p>
+          <w:p>
+            <w:r>
+              <w:tab/>
+            </w:r>
+            <w:r>
+              <w:tab/>
+              <w:t>{</w:t>
+            </w:r>
+          </w:p>
+          <w:p>
+            <w:r>
+              <w:tab/>
+            </w:r>
+            <w:r>
+              <w:tab/>
+            </w:r>
+            <w:r>
+              <w:tab/>
+              <w:t>"Type": "</w:t>
+            </w:r>
+            <w:r>
+              <w:t>Game</w:t>
+            </w:r>
+            <w:r>
+              <w:t xml:space="preserve"> Chat",</w:t>
+            </w:r>
+          </w:p>
+          <w:p>
+            <w:r>
+              <w:tab/>
+            </w:r>
+            <w:r>
+              <w:tab/>
+            </w:r>
+            <w:r>
+              <w:tab/>
+              <w:t>"</w:t>
+            </w:r>
+            <w:proofErr w:type="spellStart"/>
+            <w:r>
+              <w:t>SessionNumber</w:t>
+            </w:r>
+            <w:proofErr w:type="spellEnd"/>
+            <w:r>
+              <w:t>": 123,</w:t>
+            </w:r>
+          </w:p>
+          <w:p>
+            <w:r>
+              <w:tab/>
+            </w:r>
+            <w:r>
+              <w:tab/>
+            </w:r>
+            <w:r>
+              <w:tab/>
+              <w:t>"Username": "user",</w:t>
+            </w:r>
+          </w:p>
+          <w:p>
+            <w:r>
+              <w:tab/>
+            </w:r>
+            <w:r>
+              <w:tab/>
+            </w:r>
+            <w:r>
+              <w:tab/>
+              <w:t>"Message": "user message",</w:t>
+            </w:r>
+          </w:p>
+          <w:p>
+            <w:r>
+              <w:tab/>
+            </w:r>
+            <w:r>
+              <w:tab/>
+            </w:r>
+            <w:r>
+              <w:tab/>
+              <w:t>"Status": "active",</w:t>
+            </w:r>
+          </w:p>
+          <w:p>
+            <w:r>
+              <w:tab/>
+            </w:r>
+            <w:r>
+              <w:tab/>
+            </w:r>
+            <w:r>
+              <w:tab/>
+              <w:t>"Source": "Server"</w:t>
+            </w:r>
+          </w:p>
+          <w:p>
+            <w:r>
+              <w:tab/>
+            </w:r>
+            <w:r>
+              <w:tab/>
+              <w:t xml:space="preserve">} </w:t>
+            </w:r>
+          </w:p>
+          <w:p>
+            <w:r>
+              <w:tab/>
+              <w:t>},</w:t>
+            </w:r>
+          </w:p>
+          <w:p>
+            <w:r>
+              <w:tab/>
+              <w:t>{</w:t>
+            </w:r>
+          </w:p>
+          <w:p>
+            <w:r>
+              <w:tab/>
+            </w:r>
+            <w:r>
+              <w:tab/>
+              <w:t>"</w:t>
+            </w:r>
+            <w:proofErr w:type="spellStart"/>
+            <w:r>
+              <w:t>SessionNumber</w:t>
+            </w:r>
+            <w:proofErr w:type="spellEnd"/>
+            <w:r>
+              <w:t>": 123,</w:t>
+            </w:r>
+          </w:p>
+          <w:p>
+            <w:r>
+              <w:tab/>
+            </w:r>
+            <w:r>
+              <w:tab/>
+              <w:t>"</w:t>
+            </w:r>
+            <w:proofErr w:type="spellStart"/>
+            <w:r>
+              <w:t>ChatMessage</w:t>
+            </w:r>
+            <w:proofErr w:type="spellEnd"/>
+            <w:r>
+              <w:t xml:space="preserve">": </w:t>
+            </w:r>
+          </w:p>
+          <w:p>
+            <w:r>
+              <w:tab/>
+            </w:r>
+            <w:r>
+              <w:tab/>
+              <w:t>{</w:t>
+            </w:r>
+          </w:p>
+          <w:p>
+            <w:r>
+              <w:tab/>
+            </w:r>
+            <w:r>
+              <w:tab/>
+            </w:r>
+            <w:r>
+              <w:tab/>
+              <w:t>"Type": "</w:t>
+            </w:r>
+            <w:r>
+              <w:t>Game</w:t>
+            </w:r>
+            <w:r>
+              <w:t xml:space="preserve"> Chat",</w:t>
+            </w:r>
+          </w:p>
+          <w:p>
+            <w:r>
+              <w:tab/>
+            </w:r>
+            <w:r>
+              <w:tab/>
+            </w:r>
+            <w:r>
+              <w:tab/>
+              <w:t>"</w:t>
+            </w:r>
+            <w:proofErr w:type="spellStart"/>
+            <w:r>
+              <w:t>SessionNumber</w:t>
+            </w:r>
+            <w:proofErr w:type="spellEnd"/>
+            <w:r>
+              <w:t>": 123,</w:t>
+            </w:r>
+          </w:p>
+          <w:p>
+            <w:r>
+              <w:tab/>
+            </w:r>
+            <w:r>
+              <w:tab/>
+            </w:r>
+            <w:r>
+              <w:tab/>
+              <w:t>"Username": "user",</w:t>
+            </w:r>
+          </w:p>
+          <w:p>
+            <w:r>
+              <w:tab/>
+            </w:r>
+            <w:r>
+              <w:tab/>
+            </w:r>
+            <w:r>
+              <w:tab/>
+              <w:t>"Message": "user message",</w:t>
+            </w:r>
+          </w:p>
+          <w:p>
+            <w:r>
+              <w:tab/>
+            </w:r>
+            <w:r>
+              <w:tab/>
+            </w:r>
+            <w:r>
+              <w:tab/>
+              <w:t>"Status": "active",</w:t>
+            </w:r>
+          </w:p>
+          <w:p>
+            <w:r>
+              <w:tab/>
+            </w:r>
+            <w:r>
+              <w:tab/>
+            </w:r>
+            <w:r>
+              <w:tab/>
+              <w:t>"Source": "Server"</w:t>
+            </w:r>
+          </w:p>
+          <w:p>
+            <w:r>
+              <w:tab/>
+            </w:r>
+            <w:r>
+              <w:tab/>
+              <w:t xml:space="preserve">} </w:t>
+            </w:r>
+          </w:p>
+          <w:p>
+            <w:r>
+              <w:tab/>
+              <w:t>}</w:t>
+            </w:r>
+          </w:p>
+          <w:p>
+            <w:r>
+              <w:t>}</w:t>
+            </w:r>
+          </w:p>
+        </w:tc>
+      </w:tr>
+    </w:tbl>
+    <w:p/>
+    <w:p>
+      <w:pPr>
+        <w:pStyle w:val="Heading2"/>
+      </w:pPr>
+      <w:bookmarkStart w:id="24" w:name="_Toc384473059"/>
+      <w:r>
+        <w:t>Game</w:t>
+      </w:r>
+      <w:r>
+        <w:t xml:space="preserve"> Chat Message</w:t>
+      </w:r>
+      <w:bookmarkEnd w:id="24"/>
+    </w:p>
+    <w:tbl>
+      <w:tblPr>
+        <w:tblStyle w:val="TableGrid"/>
+        <w:tblW w:w="0" w:type="auto"/>
+        <w:tblLook w:val="04A0" w:firstRow="1" w:lastRow="0" w:firstColumn="1" w:lastColumn="0" w:noHBand="0" w:noVBand="1"/>
+      </w:tblPr>
+      <w:tblGrid>
+        <w:gridCol w:w="9227"/>
+      </w:tblGrid>
+      <w:tr>
+        <w:tc>
+          <w:tcPr>
+            <w:tcW w:w="9227" w:type="dxa"/>
+          </w:tcPr>
+          <w:p>
+            <w:r>
+              <w:t>{</w:t>
+            </w:r>
+          </w:p>
+          <w:p>
+            <w:r>
+              <w:tab/>
               <w:t>"Type": "</w:t>
             </w:r>
             <w:r>
@@ -4900,27 +5142,25 @@
       <w:pPr>
         <w:pStyle w:val="Heading1"/>
       </w:pPr>
-      <w:bookmarkStart w:id="24" w:name="_Toc384473060"/>
+      <w:bookmarkStart w:id="25" w:name="_Toc384473060"/>
       <w:r>
         <w:lastRenderedPageBreak/>
         <w:t>Client</w:t>
       </w:r>
-      <w:bookmarkEnd w:id="24"/>
+      <w:bookmarkEnd w:id="25"/>
     </w:p>
     <w:p>
       <w:pPr>
         <w:pStyle w:val="Heading2"/>
       </w:pPr>
-      <w:bookmarkStart w:id="25" w:name="_Toc384473061"/>
-      <w:bookmarkStart w:id="26" w:name="_GoBack"/>
-      <w:bookmarkEnd w:id="26"/>
+      <w:bookmarkStart w:id="26" w:name="_Toc384473061"/>
       <w:r>
         <w:t>Game</w:t>
       </w:r>
       <w:r>
         <w:t xml:space="preserve"> Command</w:t>
       </w:r>
-      <w:bookmarkEnd w:id="25"/>
+      <w:bookmarkEnd w:id="26"/>
     </w:p>
     <w:tbl>
       <w:tblPr>
@@ -5359,7 +5599,7 @@
   <w:style w:type="paragraph" w:default="1" w:styleId="Normal">
     <w:name w:val="Normal"/>
     <w:qFormat/>
-    <w:rsid w:val="005E69AF"/>
+    <w:rsid w:val="00E50D30"/>
   </w:style>
   <w:style w:type="paragraph" w:styleId="Heading1">
     <w:name w:val="heading 1"/>
@@ -5834,7 +6074,7 @@
 </file>
 
 <file path=customXml/itemProps1.xml><?xml version="1.0" encoding="utf-8"?>
-<ds:datastoreItem xmlns:ds="http://schemas.openxmlformats.org/officeDocument/2006/customXml" ds:itemID="{2C79667D-341A-4959-A380-03791F99F9BC}">
+<ds:datastoreItem xmlns:ds="http://schemas.openxmlformats.org/officeDocument/2006/customXml" ds:itemID="{941EB2F0-4BF3-4CE5-99A1-FD4088E9C0D9}">
   <ds:schemaRefs>
     <ds:schemaRef ds:uri="http://schemas.openxmlformats.org/officeDocument/2006/bibliography"/>
   </ds:schemaRefs>

</xml_diff>